<commit_message>
Update For command documentation for recent changes.
</commit_message>
<xml_diff>
--- a/doc/UserManual/Word/60_Command_For.docx
+++ b/doc/UserManual/Word/60_Command_For.docx
@@ -53,37 +53,40 @@
         <w:t>.</w:t>
       </w:r>
       <w:r>
-        <w:t>00</w:t>
+        <w:t>0</w:t>
+      </w:r>
+      <w:r>
+        <w:t>3</w:t>
       </w:r>
       <w:r>
         <w:t>.0</w:t>
       </w:r>
       <w:r>
+        <w:t>1</w:t>
+      </w:r>
+      <w:r>
+        <w:t>, 20</w:t>
+      </w:r>
+      <w:r>
+        <w:t>1</w:t>
+      </w:r>
+      <w:r>
+        <w:t>5</w:t>
+      </w:r>
+      <w:r>
+        <w:t>-</w:t>
+      </w:r>
+      <w:r>
         <w:t>0</w:t>
       </w:r>
       <w:r>
-        <w:t>, 20</w:t>
-      </w:r>
-      <w:r>
-        <w:t>1</w:t>
-      </w:r>
-      <w:r>
-        <w:t>5</w:t>
+        <w:t>6</w:t>
       </w:r>
       <w:r>
         <w:t>-</w:t>
       </w:r>
       <w:r>
-        <w:t>0</w:t>
-      </w:r>
-      <w:r>
-        <w:t>2</w:t>
-      </w:r>
-      <w:r>
-        <w:t>-</w:t>
-      </w:r>
-      <w:r>
-        <w:t>25</w:t>
+        <w:t>06</w:t>
       </w:r>
     </w:p>
     <w:p/>
@@ -177,16 +180,10 @@
         <w:t xml:space="preserve"> notation</w:t>
       </w:r>
       <w:r>
-        <w:t>.  Looping</w:t>
-      </w:r>
-      <w:r>
-        <w:t xml:space="preserve"> is useful in particular in cases where a single data property is being changed for a block of commands</w:t>
-      </w:r>
-      <w:r>
-        <w:t xml:space="preserve"> and commands within the loop are relatively simple (otherwise troubleshooting can be complicated)</w:t>
-      </w:r>
-      <w:r>
-        <w:t xml:space="preserve">.  This command is an alternative to </w:t>
+        <w:t xml:space="preserve">.  </w:t>
+      </w:r>
+      <w:r>
+        <w:t xml:space="preserve">This command is an alternative to </w:t>
       </w:r>
       <w:r>
         <w:t xml:space="preserve">implementing loops in </w:t>
@@ -269,19 +266,16 @@
         <w:t xml:space="preserve"> commands </w:t>
       </w:r>
       <w:r>
-        <w:t>currently cannot</w:t>
+        <w:t>can</w:t>
       </w:r>
       <w:r>
         <w:t xml:space="preserve"> be nested</w:t>
       </w:r>
       <w:r>
-        <w:t xml:space="preserve">, but this </w:t>
-      </w:r>
-      <w:r>
-        <w:t xml:space="preserve">capability </w:t>
-      </w:r>
-      <w:r>
-        <w:t>is planned for the future.</w:t>
+        <w:t>.</w:t>
+      </w:r>
+      <w:r>
+        <w:t xml:space="preserve">  Status messages for run mode are accumulated in each command.</w:t>
       </w:r>
     </w:p>
     <w:p/>
@@ -304,9 +298,9 @@
         </w:rPr>
         <w:drawing>
           <wp:inline distT="0" distB="0" distL="0" distR="0">
-            <wp:extent cx="5943600" cy="2936875"/>
+            <wp:extent cx="5943600" cy="2806065"/>
             <wp:effectExtent l="0" t="0" r="0" b="0"/>
-            <wp:docPr id="3" name="Picture 3"/>
+            <wp:docPr id="1" name="Picture 1"/>
             <wp:cNvGraphicFramePr>
               <a:graphicFrameLocks xmlns:a="http://schemas.openxmlformats.org/drawingml/2006/main" noChangeAspect="1"/>
             </wp:cNvGraphicFramePr>
@@ -314,7 +308,7 @@
               <a:graphicData uri="http://schemas.openxmlformats.org/drawingml/2006/picture">
                 <pic:pic xmlns:pic="http://schemas.openxmlformats.org/drawingml/2006/picture">
                   <pic:nvPicPr>
-                    <pic:cNvPr id="3" name="command_For_List.png"/>
+                    <pic:cNvPr id="1" name="command_For_List.png"/>
                     <pic:cNvPicPr/>
                   </pic:nvPicPr>
                   <pic:blipFill>
@@ -332,7 +326,7 @@
                   <pic:spPr>
                     <a:xfrm>
                       <a:off x="0" y="0"/>
-                      <a:ext cx="5943600" cy="2936875"/>
+                      <a:ext cx="5943600" cy="2806065"/>
                     </a:xfrm>
                     <a:prstGeom prst="rect">
                       <a:avLst/>
@@ -351,10 +345,7 @@
       </w:pPr>
       <w:proofErr w:type="spellStart"/>
       <w:r>
-        <w:t>For_</w:t>
-      </w:r>
-      <w:r>
-        <w:t>List</w:t>
+        <w:t>For_List</w:t>
       </w:r>
       <w:proofErr w:type="spellEnd"/>
     </w:p>
@@ -368,13 +359,7 @@
       </w:r>
       <w:proofErr w:type="gramEnd"/>
       <w:r>
-        <w:t>) Command Editor</w:t>
-      </w:r>
-      <w:r>
-        <w:t xml:space="preserve"> Illustrating Using a List</w:t>
-      </w:r>
-      <w:r>
-        <w:t xml:space="preserve"> for Iteration Values</w:t>
+        <w:t>) Command Editor Illustrating Using a List for Iteration Values</w:t>
       </w:r>
     </w:p>
     <w:p/>
@@ -517,7 +502,6 @@
         <w:pStyle w:val="RTiSWDocFigureTableTitle"/>
       </w:pPr>
       <w:r>
-        <w:lastRenderedPageBreak/>
         <w:t>Command Parameters</w:t>
       </w:r>
     </w:p>
@@ -556,6 +540,7 @@
               <w:pStyle w:val="RTiSWDocTableHeading"/>
             </w:pPr>
             <w:r>
+              <w:lastRenderedPageBreak/>
               <w:t>Parameter</w:t>
             </w:r>
           </w:p>
@@ -762,6 +747,7 @@
         <w:tc>
           <w:tcPr>
             <w:tcW w:w="2329" w:type="dxa"/>
+            <w:shd w:val="clear" w:color="auto" w:fill="F2F2F2" w:themeFill="background1" w:themeFillShade="F2"/>
           </w:tcPr>
           <w:p>
             <w:pPr>
@@ -780,6 +766,7 @@
         <w:tc>
           <w:tcPr>
             <w:tcW w:w="3854" w:type="dxa"/>
+            <w:shd w:val="clear" w:color="auto" w:fill="F2F2F2" w:themeFill="background1" w:themeFillShade="F2"/>
           </w:tcPr>
           <w:p>
             <w:r>
@@ -790,16 +777,11 @@
         <w:tc>
           <w:tcPr>
             <w:tcW w:w="3167" w:type="dxa"/>
+            <w:shd w:val="clear" w:color="auto" w:fill="F2F2F2" w:themeFill="background1" w:themeFillShade="F2"/>
           </w:tcPr>
           <w:p>
             <w:r>
-              <w:t>None – must specified</w:t>
-            </w:r>
-            <w:r>
-              <w:t xml:space="preserve"> a list or table</w:t>
-            </w:r>
-            <w:r>
-              <w:t>.</w:t>
+              <w:t>None – must specified a list or table.</w:t>
             </w:r>
           </w:p>
         </w:tc>
@@ -836,6 +818,20 @@
             <w:r>
               <w:t>The table identifier, when specifying the iterator as a column from a table.</w:t>
             </w:r>
+            <w:r>
+              <w:t xml:space="preserve">  Can be specified with processor </w:t>
+            </w:r>
+            <w:bookmarkStart w:id="1" w:name="_GoBack"/>
+            <w:r>
+              <w:rPr>
+                <w:rStyle w:val="RTiSWDocLiteralText"/>
+              </w:rPr>
+              <w:t>${Property}</w:t>
+            </w:r>
+            <w:bookmarkEnd w:id="1"/>
+            <w:r>
+              <w:t>.</w:t>
+            </w:r>
           </w:p>
         </w:tc>
         <w:tc>
@@ -889,12 +885,7 @@
           </w:tcPr>
           <w:p>
             <w:r>
-              <w:t>None – must be specified if table is used</w:t>
-            </w:r>
-            <w:bookmarkStart w:id="1" w:name="_GoBack"/>
-            <w:bookmarkEnd w:id="1"/>
-            <w:r>
-              <w:t>.</w:t>
+              <w:t>None – must be specified if table is used.</w:t>
             </w:r>
           </w:p>
         </w:tc>
@@ -1853,7 +1844,7 @@
 
 <file path=word/numbering.xml><?xml version="1.0" encoding="utf-8"?>
 <w:numbering xmlns:wpc="http://schemas.microsoft.com/office/word/2010/wordprocessingCanvas" xmlns:mc="http://schemas.openxmlformats.org/markup-compatibility/2006" xmlns:o="urn:schemas-microsoft-com:office:office" xmlns:r="http://schemas.openxmlformats.org/officeDocument/2006/relationships" xmlns:m="http://schemas.openxmlformats.org/officeDocument/2006/math" xmlns:v="urn:schemas-microsoft-com:vml" xmlns:wp14="http://schemas.microsoft.com/office/word/2010/wordprocessingDrawing" xmlns:wp="http://schemas.openxmlformats.org/drawingml/2006/wordprocessingDrawing" xmlns:w10="urn:schemas-microsoft-com:office:word" xmlns:w="http://schemas.openxmlformats.org/wordprocessingml/2006/main" xmlns:w14="http://schemas.microsoft.com/office/word/2010/wordml" xmlns:w15="http://schemas.microsoft.com/office/word/2012/wordml" xmlns:wpg="http://schemas.microsoft.com/office/word/2010/wordprocessingGroup" xmlns:wpi="http://schemas.microsoft.com/office/word/2010/wordprocessingInk" xmlns:wne="http://schemas.microsoft.com/office/word/2006/wordml" xmlns:wps="http://schemas.microsoft.com/office/word/2010/wordprocessingShape" mc:Ignorable="w14 w15 wp14">
-  <w:abstractNum w:abstractNumId="0">
+  <w:abstractNum w:abstractNumId="0" w15:restartNumberingAfterBreak="0">
     <w:nsid w:val="05E0092F"/>
     <w:multiLevelType w:val="hybridMultilevel"/>
     <w:tmpl w:val="E51E6526"/>

</xml_diff>

<commit_message>
Update documentation for For() and Wait() commands.
</commit_message>
<xml_diff>
--- a/doc/UserManual/Word/60_Command_For.docx
+++ b/doc/UserManual/Word/60_Command_For.docx
@@ -10,14 +10,12 @@
       <w:r>
         <w:t xml:space="preserve">Command Reference:  </w:t>
       </w:r>
-      <w:proofErr w:type="gramStart"/>
       <w:r>
         <w:t>For</w:t>
       </w:r>
       <w:r>
         <w:t>()</w:t>
       </w:r>
-      <w:proofErr w:type="gramEnd"/>
     </w:p>
     <w:p>
       <w:pPr>
@@ -56,7 +54,7 @@
         <w:t>0</w:t>
       </w:r>
       <w:r>
-        <w:t>3</w:t>
+        <w:t>8</w:t>
       </w:r>
       <w:r>
         <w:t>.0</w:t>
@@ -71,7 +69,7 @@
         <w:t>1</w:t>
       </w:r>
       <w:r>
-        <w:t>5</w:t>
+        <w:t>6</w:t>
       </w:r>
       <w:r>
         <w:t>-</w:t>
@@ -80,13 +78,13 @@
         <w:t>0</w:t>
       </w:r>
       <w:r>
-        <w:t>6</w:t>
+        <w:t>2</w:t>
       </w:r>
       <w:r>
         <w:t>-</w:t>
       </w:r>
       <w:r>
-        <w:t>06</w:t>
+        <w:t>14</w:t>
       </w:r>
     </w:p>
     <w:p/>
@@ -94,7 +92,6 @@
       <w:r>
         <w:t xml:space="preserve">The </w:t>
       </w:r>
-      <w:proofErr w:type="gramStart"/>
       <w:r>
         <w:rPr>
           <w:rStyle w:val="RTiSWDocLiteralText"/>
@@ -105,14 +102,7 @@
         <w:rPr>
           <w:rStyle w:val="RTiSWDocLiteralText"/>
         </w:rPr>
-        <w:t>(</w:t>
-      </w:r>
-      <w:proofErr w:type="gramEnd"/>
-      <w:r>
-        <w:rPr>
-          <w:rStyle w:val="RTiSWDocLiteralText"/>
-        </w:rPr>
-        <w:t>)</w:t>
+        <w:t>()</w:t>
       </w:r>
       <w:r>
         <w:t xml:space="preserve"> command </w:t>
@@ -144,14 +134,12 @@
       <w:r>
         <w:t xml:space="preserve"> </w:t>
       </w:r>
-      <w:proofErr w:type="spellStart"/>
       <w:r>
         <w:rPr>
           <w:rStyle w:val="RTiSWDocLiteralText"/>
         </w:rPr>
         <w:t>EndFor</w:t>
       </w:r>
-      <w:proofErr w:type="spellEnd"/>
       <w:r>
         <w:rPr>
           <w:rStyle w:val="RTiSWDocLiteralText"/>
@@ -191,58 +179,70 @@
       <w:r>
         <w:t xml:space="preserve">templates (see </w:t>
       </w:r>
-      <w:proofErr w:type="spellStart"/>
-      <w:proofErr w:type="gramStart"/>
-      <w:r>
-        <w:rPr>
-          <w:rStyle w:val="RTiSWDocLiteralText"/>
-        </w:rPr>
-        <w:t>ExpandTemplateFile</w:t>
-      </w:r>
-      <w:proofErr w:type="spellEnd"/>
-      <w:r>
-        <w:rPr>
-          <w:rStyle w:val="RTiSWDocLiteralText"/>
-        </w:rPr>
-        <w:t>(</w:t>
-      </w:r>
-      <w:proofErr w:type="gramEnd"/>
-      <w:r>
-        <w:rPr>
-          <w:rStyle w:val="RTiSWDocLiteralText"/>
-        </w:rPr>
-        <w:t>)</w:t>
-      </w:r>
-      <w:r>
-        <w:t xml:space="preserve">), in particular for straightforward command logic.  Currently </w:t>
-      </w:r>
-      <w:proofErr w:type="gramStart"/>
-      <w:r>
-        <w:rPr>
-          <w:rStyle w:val="RTiSWDocLiteralText"/>
-        </w:rPr>
-        <w:t>For(</w:t>
-      </w:r>
-      <w:proofErr w:type="gramEnd"/>
-      <w:r>
-        <w:rPr>
-          <w:rStyle w:val="RTiSWDocLiteralText"/>
-        </w:rPr>
-        <w:t>)</w:t>
-      </w:r>
-      <w:r>
-        <w:t xml:space="preserve"> commands can iterate over a list of </w:t>
-      </w:r>
-      <w:r>
-        <w:t xml:space="preserve">supplied values or </w:t>
-      </w:r>
-      <w:r>
-        <w:t>values from a table column.</w:t>
-      </w:r>
-      <w:r>
-        <w:t xml:space="preserve">  </w:t>
-      </w:r>
-      <w:proofErr w:type="gramStart"/>
+      <w:r>
+        <w:rPr>
+          <w:rStyle w:val="RTiSWDocLiteralText"/>
+        </w:rPr>
+        <w:t>ExpandTemplateFile()</w:t>
+      </w:r>
+      <w:r>
+        <w:t xml:space="preserve">), in particular for straightforward command logic.  </w:t>
+      </w:r>
+      <w:r>
+        <w:rPr>
+          <w:rStyle w:val="RTiSWDocLiteralText"/>
+        </w:rPr>
+        <w:t>For()</w:t>
+      </w:r>
+      <w:r>
+        <w:t xml:space="preserve"> commands can iterate over</w:t>
+      </w:r>
+      <w:r>
+        <w:t>:</w:t>
+      </w:r>
+    </w:p>
+    <w:p/>
+    <w:p>
+      <w:pPr>
+        <w:pStyle w:val="ListParagraph"/>
+        <w:numPr>
+          <w:ilvl w:val="0"/>
+          <w:numId w:val="2"/>
+        </w:numPr>
+      </w:pPr>
+      <w:r>
+        <w:t xml:space="preserve">a list of </w:t>
+      </w:r>
+      <w:r>
+        <w:t>supplied values</w:t>
+      </w:r>
+    </w:p>
+    <w:p>
+      <w:pPr>
+        <w:pStyle w:val="ListParagraph"/>
+        <w:numPr>
+          <w:ilvl w:val="0"/>
+          <w:numId w:val="2"/>
+        </w:numPr>
+      </w:pPr>
+      <w:r>
+        <w:t>a sequence of integers or floating-point double precision numbers specified with start, end, and increment</w:t>
+      </w:r>
+    </w:p>
+    <w:p>
+      <w:pPr>
+        <w:pStyle w:val="ListParagraph"/>
+        <w:numPr>
+          <w:ilvl w:val="0"/>
+          <w:numId w:val="2"/>
+        </w:numPr>
+      </w:pPr>
+      <w:r>
+        <w:t>values from a table column</w:t>
+      </w:r>
+    </w:p>
+    <w:p/>
+    <w:p>
       <w:r>
         <w:rPr>
           <w:rStyle w:val="RTiSWDocLiteralText"/>
@@ -253,14 +253,7 @@
         <w:rPr>
           <w:rStyle w:val="RTiSWDocLiteralText"/>
         </w:rPr>
-        <w:t>(</w:t>
-      </w:r>
-      <w:proofErr w:type="gramEnd"/>
-      <w:r>
-        <w:rPr>
-          <w:rStyle w:val="RTiSWDocLiteralText"/>
-        </w:rPr>
-        <w:t>)</w:t>
+        <w:t>()</w:t>
       </w:r>
       <w:r>
         <w:t xml:space="preserve"> commands </w:t>
@@ -275,8 +268,37 @@
         <w:t>.</w:t>
       </w:r>
       <w:r>
-        <w:t xml:space="preserve">  Status messages for run mode are accumulated in each command.</w:t>
-      </w:r>
+        <w:t xml:space="preserve">  Status messages for run mode are accumulated in each command</w:t>
+      </w:r>
+      <w:r>
+        <w:t xml:space="preserve"> (this update is occurring over time – status messages for some commands may be cleared out each iteration)</w:t>
+      </w:r>
+      <w:r>
+        <w:t>.</w:t>
+      </w:r>
+      <w:r>
+        <w:t xml:space="preserve">  A limitation of using </w:t>
+      </w:r>
+      <w:r>
+        <w:rPr>
+          <w:rStyle w:val="RTiSWDocLiteralText"/>
+        </w:rPr>
+        <w:t>For()</w:t>
+      </w:r>
+      <w:r>
+        <w:t xml:space="preserve"> with properties is that command when edited may show time series identifiers and other command parameters as </w:t>
+      </w:r>
+      <w:r>
+        <w:rPr>
+          <w:rStyle w:val="RTiSWDocLiteralText"/>
+        </w:rPr>
+        <w:t>${Property}</w:t>
+      </w:r>
+      <w:r>
+        <w:t xml:space="preserve"> values, rather than actual data, because the values get expanded at run-time.  This provides increased processing power but errors may not be evident until commands re run.</w:t>
+      </w:r>
+      <w:bookmarkStart w:id="0" w:name="_GoBack"/>
+      <w:bookmarkEnd w:id="0"/>
     </w:p>
     <w:p/>
     <w:p>
@@ -298,9 +320,9 @@
         </w:rPr>
         <w:drawing>
           <wp:inline distT="0" distB="0" distL="0" distR="0">
-            <wp:extent cx="5943600" cy="2806065"/>
-            <wp:effectExtent l="0" t="0" r="0" b="0"/>
-            <wp:docPr id="1" name="Picture 1"/>
+            <wp:extent cx="5943600" cy="2907030"/>
+            <wp:effectExtent l="0" t="0" r="0" b="7620"/>
+            <wp:docPr id="2" name="Picture 2"/>
             <wp:cNvGraphicFramePr>
               <a:graphicFrameLocks xmlns:a="http://schemas.openxmlformats.org/drawingml/2006/main" noChangeAspect="1"/>
             </wp:cNvGraphicFramePr>
@@ -308,7 +330,7 @@
               <a:graphicData uri="http://schemas.openxmlformats.org/drawingml/2006/picture">
                 <pic:pic xmlns:pic="http://schemas.openxmlformats.org/drawingml/2006/picture">
                   <pic:nvPicPr>
-                    <pic:cNvPr id="1" name="command_For_List.png"/>
+                    <pic:cNvPr id="2" name="command_For_List.png"/>
                     <pic:cNvPicPr/>
                   </pic:nvPicPr>
                   <pic:blipFill>
@@ -326,7 +348,7 @@
                   <pic:spPr>
                     <a:xfrm>
                       <a:off x="0" y="0"/>
-                      <a:ext cx="5943600" cy="2806065"/>
+                      <a:ext cx="5943600" cy="2907030"/>
                     </a:xfrm>
                     <a:prstGeom prst="rect">
                       <a:avLst/>
@@ -343,41 +365,37 @@
       <w:pPr>
         <w:pStyle w:val="RTiSWDocNote"/>
       </w:pPr>
-      <w:proofErr w:type="spellStart"/>
       <w:r>
         <w:t>For_List</w:t>
       </w:r>
-      <w:proofErr w:type="spellEnd"/>
     </w:p>
     <w:p>
       <w:pPr>
         <w:pStyle w:val="RTiSWDocFigureTableTitle"/>
       </w:pPr>
-      <w:proofErr w:type="gramStart"/>
-      <w:r>
-        <w:t>For(</w:t>
-      </w:r>
-      <w:proofErr w:type="gramEnd"/>
-      <w:r>
-        <w:t>) Command Editor Illustrating Using a List for Iteration Values</w:t>
-      </w:r>
-    </w:p>
-    <w:p/>
-    <w:p/>
+      <w:r>
+        <w:t>For() Command Editor Illustrating Using a List for Iteration Values</w:t>
+      </w:r>
+    </w:p>
+    <w:p>
+      <w:r>
+        <w:br w:type="page"/>
+      </w:r>
+    </w:p>
     <w:p>
       <w:pPr>
         <w:jc w:val="center"/>
       </w:pPr>
-      <w:bookmarkStart w:id="0" w:name="replaceValue"/>
       <w:r>
         <w:rPr>
           <w:noProof/>
         </w:rPr>
+        <w:lastRenderedPageBreak/>
         <w:drawing>
           <wp:inline distT="0" distB="0" distL="0" distR="0">
-            <wp:extent cx="5943600" cy="965835"/>
-            <wp:effectExtent l="0" t="0" r="0" b="5715"/>
-            <wp:docPr id="4" name="Picture 4"/>
+            <wp:extent cx="5943600" cy="992505"/>
+            <wp:effectExtent l="0" t="0" r="0" b="0"/>
+            <wp:docPr id="5" name="Picture 5"/>
             <wp:cNvGraphicFramePr>
               <a:graphicFrameLocks xmlns:a="http://schemas.openxmlformats.org/drawingml/2006/main" noChangeAspect="1"/>
             </wp:cNvGraphicFramePr>
@@ -385,7 +403,7 @@
               <a:graphicData uri="http://schemas.openxmlformats.org/drawingml/2006/picture">
                 <pic:pic xmlns:pic="http://schemas.openxmlformats.org/drawingml/2006/picture">
                   <pic:nvPicPr>
-                    <pic:cNvPr id="4" name="command_For_Table.png"/>
+                    <pic:cNvPr id="5" name="command_For_Sequence.png"/>
                     <pic:cNvPicPr/>
                   </pic:nvPicPr>
                   <pic:blipFill>
@@ -403,7 +421,7 @@
                   <pic:spPr>
                     <a:xfrm>
                       <a:off x="0" y="0"/>
-                      <a:ext cx="5943600" cy="965835"/>
+                      <a:ext cx="5943600" cy="992505"/>
                     </a:xfrm>
                     <a:prstGeom prst="rect">
                       <a:avLst/>
@@ -420,7 +438,84 @@
       <w:pPr>
         <w:pStyle w:val="RTiSWDocNote"/>
       </w:pPr>
-      <w:proofErr w:type="spellStart"/>
+      <w:r>
+        <w:t>For_</w:t>
+      </w:r>
+      <w:r>
+        <w:t>Sequence</w:t>
+      </w:r>
+    </w:p>
+    <w:p>
+      <w:pPr>
+        <w:pStyle w:val="RTiSWDocFigureTableTitle"/>
+      </w:pPr>
+      <w:r>
+        <w:t xml:space="preserve">For() Command Editor Illustrating Using a </w:t>
+      </w:r>
+      <w:r>
+        <w:t>Sequence of Integers</w:t>
+      </w:r>
+      <w:r>
+        <w:t xml:space="preserve"> for Iteration Values</w:t>
+      </w:r>
+    </w:p>
+    <w:p/>
+    <w:p>
+      <w:pPr>
+        <w:jc w:val="center"/>
+      </w:pPr>
+      <w:bookmarkStart w:id="1" w:name="replaceValue"/>
+      <w:r>
+        <w:rPr>
+          <w:noProof/>
+        </w:rPr>
+        <w:drawing>
+          <wp:inline distT="0" distB="0" distL="0" distR="0">
+            <wp:extent cx="5943600" cy="969010"/>
+            <wp:effectExtent l="0" t="0" r="0" b="2540"/>
+            <wp:docPr id="6" name="Picture 6"/>
+            <wp:cNvGraphicFramePr>
+              <a:graphicFrameLocks xmlns:a="http://schemas.openxmlformats.org/drawingml/2006/main" noChangeAspect="1"/>
+            </wp:cNvGraphicFramePr>
+            <a:graphic xmlns:a="http://schemas.openxmlformats.org/drawingml/2006/main">
+              <a:graphicData uri="http://schemas.openxmlformats.org/drawingml/2006/picture">
+                <pic:pic xmlns:pic="http://schemas.openxmlformats.org/drawingml/2006/picture">
+                  <pic:nvPicPr>
+                    <pic:cNvPr id="6" name="command_For_Table.png"/>
+                    <pic:cNvPicPr/>
+                  </pic:nvPicPr>
+                  <pic:blipFill>
+                    <a:blip r:embed="rId9">
+                      <a:extLst>
+                        <a:ext uri="{28A0092B-C50C-407E-A947-70E740481C1C}">
+                          <a14:useLocalDpi xmlns:a14="http://schemas.microsoft.com/office/drawing/2010/main" val="0"/>
+                        </a:ext>
+                      </a:extLst>
+                    </a:blip>
+                    <a:stretch>
+                      <a:fillRect/>
+                    </a:stretch>
+                  </pic:blipFill>
+                  <pic:spPr>
+                    <a:xfrm>
+                      <a:off x="0" y="0"/>
+                      <a:ext cx="5943600" cy="969010"/>
+                    </a:xfrm>
+                    <a:prstGeom prst="rect">
+                      <a:avLst/>
+                    </a:prstGeom>
+                  </pic:spPr>
+                </pic:pic>
+              </a:graphicData>
+            </a:graphic>
+          </wp:inline>
+        </w:drawing>
+      </w:r>
+    </w:p>
+    <w:p>
+      <w:pPr>
+        <w:pStyle w:val="RTiSWDocNote"/>
+      </w:pPr>
       <w:r>
         <w:t>For</w:t>
       </w:r>
@@ -430,19 +525,13 @@
       <w:r>
         <w:t>Table</w:t>
       </w:r>
-      <w:proofErr w:type="spellEnd"/>
     </w:p>
     <w:p>
       <w:pPr>
         <w:pStyle w:val="RTiSWDocFigureTableTitle"/>
       </w:pPr>
-      <w:proofErr w:type="gramStart"/>
-      <w:r>
-        <w:t>For(</w:t>
-      </w:r>
-      <w:proofErr w:type="gramEnd"/>
-      <w:r>
-        <w:t>) Command Editor</w:t>
+      <w:r>
+        <w:t>For() Command Editor</w:t>
       </w:r>
       <w:r>
         <w:t xml:space="preserve"> Illustrating Using a Table for Iteration Values</w:t>
@@ -469,7 +558,6 @@
           <w:rStyle w:val="RTiSWDocLiteralText"/>
         </w:rPr>
       </w:pPr>
-      <w:proofErr w:type="gramStart"/>
       <w:r>
         <w:rPr>
           <w:rStyle w:val="RTiSWDocLiteralText"/>
@@ -482,7 +570,6 @@
         </w:rPr>
         <w:t>(</w:t>
       </w:r>
-      <w:proofErr w:type="gramEnd"/>
       <w:r>
         <w:rPr>
           <w:rStyle w:val="RTiSWDocLiteralText"/>
@@ -521,9 +608,9 @@
         <w:tblLook w:val="0000" w:firstRow="0" w:lastRow="0" w:firstColumn="0" w:lastColumn="0" w:noHBand="0" w:noVBand="0"/>
       </w:tblPr>
       <w:tblGrid>
-        <w:gridCol w:w="2329"/>
-        <w:gridCol w:w="3854"/>
-        <w:gridCol w:w="3167"/>
+        <w:gridCol w:w="2461"/>
+        <w:gridCol w:w="3770"/>
+        <w:gridCol w:w="3119"/>
       </w:tblGrid>
       <w:tr>
         <w:trPr>
@@ -540,7 +627,6 @@
               <w:pStyle w:val="RTiSWDocTableHeading"/>
             </w:pPr>
             <w:r>
-              <w:lastRenderedPageBreak/>
               <w:t>Parameter</w:t>
             </w:r>
           </w:p>
@@ -619,8 +705,6 @@
             <w:r>
               <w:t xml:space="preserve">, which will be matched with the name of an </w:t>
             </w:r>
-            <w:proofErr w:type="spellStart"/>
-            <w:proofErr w:type="gramStart"/>
             <w:r>
               <w:rPr>
                 <w:rStyle w:val="RTiSWDocLiteralText"/>
@@ -633,19 +717,11 @@
               </w:rPr>
               <w:t>For</w:t>
             </w:r>
-            <w:proofErr w:type="spellEnd"/>
-            <w:r>
-              <w:rPr>
-                <w:rStyle w:val="RTiSWDocLiteralText"/>
-              </w:rPr>
-              <w:t>(</w:t>
-            </w:r>
-            <w:proofErr w:type="gramEnd"/>
-            <w:r>
-              <w:rPr>
-                <w:rStyle w:val="RTiSWDocLiteralText"/>
-              </w:rPr>
-              <w:t>)</w:t>
+            <w:r>
+              <w:rPr>
+                <w:rStyle w:val="RTiSWDocLiteralText"/>
+              </w:rPr>
+              <w:t>()</w:t>
             </w:r>
             <w:r>
               <w:t xml:space="preserve"> command to indicate the block of commands in </w:t>
@@ -686,14 +762,12 @@
                 <w:rStyle w:val="RTiSWDocLiteralText"/>
               </w:rPr>
             </w:pPr>
-            <w:proofErr w:type="spellStart"/>
             <w:r>
               <w:rPr>
                 <w:rStyle w:val="RTiSWDocLiteralText"/>
               </w:rPr>
               <w:t>IteratorProperty</w:t>
             </w:r>
-            <w:proofErr w:type="spellEnd"/>
           </w:p>
         </w:tc>
         <w:tc>
@@ -781,7 +855,19 @@
           </w:tcPr>
           <w:p>
             <w:r>
-              <w:t>None – must specified a list or table.</w:t>
+              <w:t>None</w:t>
+            </w:r>
+            <w:r>
+              <w:t xml:space="preserve"> if list is used</w:t>
+            </w:r>
+            <w:r>
+              <w:t xml:space="preserve"> – must specified </w:t>
+            </w:r>
+            <w:r>
+              <w:t>a list of values</w:t>
+            </w:r>
+            <w:r>
+              <w:t>.</w:t>
             </w:r>
           </w:p>
         </w:tc>
@@ -800,14 +886,12 @@
                 <w:rStyle w:val="RTiSWDocLiteralText"/>
               </w:rPr>
             </w:pPr>
-            <w:proofErr w:type="spellStart"/>
-            <w:r>
-              <w:rPr>
-                <w:rStyle w:val="RTiSWDocLiteralText"/>
-              </w:rPr>
-              <w:t>TableID</w:t>
-            </w:r>
-            <w:proofErr w:type="spellEnd"/>
+            <w:r>
+              <w:rPr>
+                <w:rStyle w:val="RTiSWDocLiteralText"/>
+              </w:rPr>
+              <w:t>SequenceStart</w:t>
+            </w:r>
           </w:p>
         </w:tc>
         <w:tc>
@@ -816,21 +900,7 @@
           </w:tcPr>
           <w:p>
             <w:r>
-              <w:t>The table identifier, when specifying the iterator as a column from a table.</w:t>
-            </w:r>
-            <w:r>
-              <w:t xml:space="preserve">  Can be specified with processor </w:t>
-            </w:r>
-            <w:bookmarkStart w:id="1" w:name="_GoBack"/>
-            <w:r>
-              <w:rPr>
-                <w:rStyle w:val="RTiSWDocLiteralText"/>
-              </w:rPr>
-              <w:t>${Property}</w:t>
-            </w:r>
-            <w:bookmarkEnd w:id="1"/>
-            <w:r>
-              <w:t>.</w:t>
+              <w:t>Starting value when a sequence is specified for iteration, an integer or floating-point number (with decimal).</w:t>
             </w:r>
           </w:p>
         </w:tc>
@@ -840,7 +910,7 @@
           </w:tcPr>
           <w:p>
             <w:r>
-              <w:t>None – must specified a list or table.</w:t>
+              <w:t>None if sequence is used.</w:t>
             </w:r>
           </w:p>
         </w:tc>
@@ -859,14 +929,12 @@
                 <w:rStyle w:val="RTiSWDocLiteralText"/>
               </w:rPr>
             </w:pPr>
-            <w:proofErr w:type="spellStart"/>
-            <w:r>
-              <w:rPr>
-                <w:rStyle w:val="RTiSWDocLiteralText"/>
-              </w:rPr>
-              <w:t>TableColumn</w:t>
-            </w:r>
-            <w:proofErr w:type="spellEnd"/>
+            <w:r>
+              <w:rPr>
+                <w:rStyle w:val="RTiSWDocLiteralText"/>
+              </w:rPr>
+              <w:t>SequenceEnd</w:t>
+            </w:r>
           </w:p>
         </w:tc>
         <w:tc>
@@ -875,7 +943,7 @@
           </w:tcPr>
           <w:p>
             <w:r>
-              <w:t>The table column name, when specifying the iterator as a column from a table.</w:t>
+              <w:t>Ending value for sequence.</w:t>
             </w:r>
           </w:p>
         </w:tc>
@@ -885,6 +953,187 @@
           </w:tcPr>
           <w:p>
             <w:r>
+              <w:t>None – must be specified if sequence is used.</w:t>
+            </w:r>
+          </w:p>
+        </w:tc>
+      </w:tr>
+      <w:tr>
+        <w:trPr>
+          <w:jc w:val="center"/>
+        </w:trPr>
+        <w:tc>
+          <w:tcPr>
+            <w:tcW w:w="2329" w:type="dxa"/>
+          </w:tcPr>
+          <w:p>
+            <w:pPr>
+              <w:rPr>
+                <w:rStyle w:val="RTiSWDocLiteralText"/>
+              </w:rPr>
+            </w:pPr>
+            <w:r>
+              <w:rPr>
+                <w:rStyle w:val="RTiSWDocLiteralText"/>
+              </w:rPr>
+              <w:t>SequenceIncrement</w:t>
+            </w:r>
+          </w:p>
+        </w:tc>
+        <w:tc>
+          <w:tcPr>
+            <w:tcW w:w="3854" w:type="dxa"/>
+          </w:tcPr>
+          <w:p>
+            <w:r>
+              <w:t>Increment for sequence iterator.</w:t>
+            </w:r>
+          </w:p>
+        </w:tc>
+        <w:tc>
+          <w:tcPr>
+            <w:tcW w:w="3167" w:type="dxa"/>
+          </w:tcPr>
+          <w:p>
+            <w:r>
+              <w:t xml:space="preserve">1 or 1.0 depending on </w:t>
+            </w:r>
+            <w:r>
+              <w:rPr>
+                <w:rStyle w:val="RTiSWDocLiteralText"/>
+              </w:rPr>
+              <w:t>SequenceStart</w:t>
+            </w:r>
+            <w:r>
+              <w:t xml:space="preserve"> type.</w:t>
+            </w:r>
+          </w:p>
+        </w:tc>
+      </w:tr>
+      <w:tr>
+        <w:trPr>
+          <w:jc w:val="center"/>
+        </w:trPr>
+        <w:tc>
+          <w:tcPr>
+            <w:tcW w:w="2329" w:type="dxa"/>
+            <w:shd w:val="clear" w:color="auto" w:fill="F2F2F2" w:themeFill="background1" w:themeFillShade="F2"/>
+          </w:tcPr>
+          <w:p>
+            <w:pPr>
+              <w:rPr>
+                <w:rStyle w:val="RTiSWDocLiteralText"/>
+              </w:rPr>
+            </w:pPr>
+            <w:r>
+              <w:rPr>
+                <w:rStyle w:val="RTiSWDocLiteralText"/>
+              </w:rPr>
+              <w:t>TableID</w:t>
+            </w:r>
+          </w:p>
+        </w:tc>
+        <w:tc>
+          <w:tcPr>
+            <w:tcW w:w="3854" w:type="dxa"/>
+            <w:shd w:val="clear" w:color="auto" w:fill="F2F2F2" w:themeFill="background1" w:themeFillShade="F2"/>
+          </w:tcPr>
+          <w:p>
+            <w:r>
+              <w:t>The table identifier, when specifying the iterator as a column from a table.</w:t>
+            </w:r>
+            <w:r>
+              <w:t xml:space="preserve">  Can be specified with processor </w:t>
+            </w:r>
+            <w:r>
+              <w:rPr>
+                <w:rStyle w:val="RTiSWDocLiteralText"/>
+              </w:rPr>
+              <w:t>${Property}</w:t>
+            </w:r>
+            <w:r>
+              <w:t>.</w:t>
+            </w:r>
+          </w:p>
+        </w:tc>
+        <w:tc>
+          <w:tcPr>
+            <w:tcW w:w="3167" w:type="dxa"/>
+            <w:shd w:val="clear" w:color="auto" w:fill="F2F2F2" w:themeFill="background1" w:themeFillShade="F2"/>
+          </w:tcPr>
+          <w:p>
+            <w:r>
+              <w:t>None</w:t>
+            </w:r>
+            <w:r>
+              <w:t xml:space="preserve"> if table is used</w:t>
+            </w:r>
+            <w:r>
+              <w:t xml:space="preserve"> – must specif</w:t>
+            </w:r>
+            <w:r>
+              <w:t>y</w:t>
+            </w:r>
+            <w:r>
+              <w:t xml:space="preserve"> </w:t>
+            </w:r>
+            <w:r>
+              <w:t xml:space="preserve">the </w:t>
+            </w:r>
+            <w:r>
+              <w:t>table</w:t>
+            </w:r>
+            <w:r>
+              <w:t xml:space="preserve"> ID</w:t>
+            </w:r>
+            <w:r>
+              <w:t>.</w:t>
+            </w:r>
+          </w:p>
+        </w:tc>
+      </w:tr>
+      <w:tr>
+        <w:trPr>
+          <w:jc w:val="center"/>
+        </w:trPr>
+        <w:tc>
+          <w:tcPr>
+            <w:tcW w:w="2329" w:type="dxa"/>
+            <w:shd w:val="clear" w:color="auto" w:fill="F2F2F2" w:themeFill="background1" w:themeFillShade="F2"/>
+          </w:tcPr>
+          <w:p>
+            <w:pPr>
+              <w:rPr>
+                <w:rStyle w:val="RTiSWDocLiteralText"/>
+              </w:rPr>
+            </w:pPr>
+            <w:r>
+              <w:rPr>
+                <w:rStyle w:val="RTiSWDocLiteralText"/>
+              </w:rPr>
+              <w:lastRenderedPageBreak/>
+              <w:t>TableColumn</w:t>
+            </w:r>
+          </w:p>
+        </w:tc>
+        <w:tc>
+          <w:tcPr>
+            <w:tcW w:w="3854" w:type="dxa"/>
+            <w:shd w:val="clear" w:color="auto" w:fill="F2F2F2" w:themeFill="background1" w:themeFillShade="F2"/>
+          </w:tcPr>
+          <w:p>
+            <w:r>
+              <w:t>The table column name, when specifying the iterator as a column from a table.</w:t>
+            </w:r>
+          </w:p>
+        </w:tc>
+        <w:tc>
+          <w:tcPr>
+            <w:tcW w:w="3167" w:type="dxa"/>
+            <w:shd w:val="clear" w:color="auto" w:fill="F2F2F2" w:themeFill="background1" w:themeFillShade="F2"/>
+          </w:tcPr>
+          <w:p>
+            <w:r>
               <w:t>None – must be specified if table is used.</w:t>
             </w:r>
           </w:p>
@@ -916,19 +1165,11 @@
         </w:rPr>
         <w:t xml:space="preserve">a simple </w:t>
       </w:r>
-      <w:proofErr w:type="gramStart"/>
-      <w:r>
-        <w:rPr>
-          <w:rStyle w:val="RTiSWDocLiteralText"/>
-        </w:rPr>
-        <w:t>For(</w:t>
-      </w:r>
-      <w:proofErr w:type="gramEnd"/>
-      <w:r>
-        <w:rPr>
-          <w:rStyle w:val="RTiSWDocLiteralText"/>
-        </w:rPr>
-        <w:t>)</w:t>
+      <w:r>
+        <w:rPr>
+          <w:rStyle w:val="RTiSWDocLiteralText"/>
+        </w:rPr>
+        <w:t>For()</w:t>
       </w:r>
       <w:r>
         <w:rPr>
@@ -936,19 +1177,11 @@
         </w:rPr>
         <w:t xml:space="preserve"> and </w:t>
       </w:r>
-      <w:proofErr w:type="spellStart"/>
-      <w:r>
-        <w:rPr>
-          <w:rStyle w:val="RTiSWDocLiteralText"/>
-        </w:rPr>
-        <w:t>EndFor</w:t>
-      </w:r>
-      <w:proofErr w:type="spellEnd"/>
-      <w:r>
-        <w:rPr>
-          <w:rStyle w:val="RTiSWDocLiteralText"/>
-        </w:rPr>
-        <w:t>()</w:t>
+      <w:r>
+        <w:rPr>
+          <w:rStyle w:val="RTiSWDocLiteralText"/>
+        </w:rPr>
+        <w:t>EndFor()</w:t>
       </w:r>
       <w:r>
         <w:rPr>
@@ -992,14 +1225,12 @@
         </w:rPr>
         <w:t xml:space="preserve">the </w:t>
       </w:r>
-      <w:proofErr w:type="spellStart"/>
       <w:r>
         <w:rPr>
           <w:rStyle w:val="RTiSWDocLiteralText"/>
         </w:rPr>
         <w:t>StationID</w:t>
       </w:r>
-      <w:proofErr w:type="spellEnd"/>
       <w:r>
         <w:rPr>
           <w:color w:val="000000" w:themeColor="text1"/>
@@ -1048,173 +1279,111 @@
         <w:rPr>
           <w:rStyle w:val="RTiSWDocLiteralText"/>
         </w:rPr>
-        <w:t xml:space="preserve"># Test table data for </w:t>
-      </w:r>
-      <w:proofErr w:type="gramStart"/>
-      <w:r>
-        <w:rPr>
-          <w:rStyle w:val="RTiSWDocLiteralText"/>
-        </w:rPr>
-        <w:t>For(</w:t>
-      </w:r>
-      <w:proofErr w:type="gramEnd"/>
-      <w:r>
-        <w:rPr>
-          <w:rStyle w:val="RTiSWDocLiteralText"/>
-        </w:rPr>
-        <w:t>) command tests</w:t>
-      </w:r>
-    </w:p>
-    <w:p>
-      <w:pPr>
-        <w:rPr>
-          <w:rStyle w:val="RTiSWDocLiteralText"/>
-        </w:rPr>
-      </w:pPr>
-      <w:r>
-        <w:rPr>
-          <w:rStyle w:val="RTiSWDocLiteralText"/>
-        </w:rPr>
-        <w:t>"Count","Val","</w:t>
-      </w:r>
-      <w:proofErr w:type="spellStart"/>
+        <w:t># Test table data for For() command tests</w:t>
+      </w:r>
+    </w:p>
+    <w:p>
+      <w:pPr>
+        <w:rPr>
+          <w:rStyle w:val="RTiSWDocLiteralText"/>
+        </w:rPr>
+      </w:pPr>
+      <w:r>
+        <w:rPr>
+          <w:rStyle w:val="RTiSWDocLiteralText"/>
+        </w:rPr>
+        <w:t>"Count","Val","StationID","Basin"</w:t>
+      </w:r>
+    </w:p>
+    <w:p>
+      <w:pPr>
+        <w:rPr>
+          <w:rStyle w:val="RTiSWDocLiteralText"/>
+        </w:rPr>
+      </w:pPr>
+      <w:r>
+        <w:rPr>
+          <w:rStyle w:val="RTiSWDocLiteralText"/>
+        </w:rPr>
+        <w:t>1,1.0,Station1,Basin1</w:t>
+      </w:r>
+    </w:p>
+    <w:p>
+      <w:pPr>
+        <w:rPr>
+          <w:rStyle w:val="RTiSWDocLiteralText"/>
+        </w:rPr>
+      </w:pPr>
+      <w:r>
+        <w:rPr>
+          <w:rStyle w:val="RTiSWDocLiteralText"/>
+        </w:rPr>
+        <w:t>2,2.0,Station2,Basin2</w:t>
+      </w:r>
+    </w:p>
+    <w:p>
+      <w:pPr>
+        <w:rPr>
+          <w:rStyle w:val="RTiSWDocLiteralText"/>
+        </w:rPr>
+      </w:pPr>
+      <w:r>
+        <w:rPr>
+          <w:rStyle w:val="RTiSWDocLiteralText"/>
+        </w:rPr>
+        <w:t>3,3.0,Station3,Basin3</w:t>
+      </w:r>
+    </w:p>
+    <w:p>
+      <w:pPr>
+        <w:rPr>
+          <w:rStyle w:val="RTiSWDocLiteralText"/>
+        </w:rPr>
+      </w:pPr>
+      <w:r>
+        <w:rPr>
+          <w:rStyle w:val="RTiSWDocLiteralText"/>
+        </w:rPr>
+        <w:t>4,4.0,Station4,Basin4</w:t>
+      </w:r>
+    </w:p>
+    <w:p>
+      <w:pPr>
+        <w:rPr>
+          <w:color w:val="000000" w:themeColor="text1"/>
+        </w:rPr>
+      </w:pPr>
+    </w:p>
+    <w:p>
+      <w:pPr>
+        <w:rPr>
+          <w:color w:val="000000" w:themeColor="text1"/>
+        </w:rPr>
+      </w:pPr>
+      <w:r>
+        <w:rPr>
+          <w:color w:val="000000" w:themeColor="text1"/>
+        </w:rPr>
+        <w:t>The following c</w:t>
+      </w:r>
+      <w:r>
+        <w:rPr>
+          <w:color w:val="000000" w:themeColor="text1"/>
+        </w:rPr>
+        <w:t>ommand file</w:t>
+      </w:r>
+      <w:r>
+        <w:rPr>
+          <w:color w:val="000000" w:themeColor="text1"/>
+        </w:rPr>
+        <w:t xml:space="preserve"> reads the above input table, iterates over the </w:t>
+      </w:r>
       <w:r>
         <w:rPr>
           <w:rStyle w:val="RTiSWDocLiteralText"/>
         </w:rPr>
         <w:t>StationID</w:t>
       </w:r>
-      <w:proofErr w:type="spellEnd"/>
-      <w:r>
-        <w:rPr>
-          <w:rStyle w:val="RTiSWDocLiteralText"/>
-        </w:rPr>
-        <w:t>","Basin"</w:t>
-      </w:r>
-    </w:p>
-    <w:p>
-      <w:pPr>
-        <w:rPr>
-          <w:rStyle w:val="RTiSWDocLiteralText"/>
-        </w:rPr>
-      </w:pPr>
-      <w:r>
-        <w:rPr>
-          <w:rStyle w:val="RTiSWDocLiteralText"/>
-        </w:rPr>
-        <w:t>1</w:t>
-      </w:r>
-      <w:proofErr w:type="gramStart"/>
-      <w:r>
-        <w:rPr>
-          <w:rStyle w:val="RTiSWDocLiteralText"/>
-        </w:rPr>
-        <w:t>,1.0,Station1,Basin1</w:t>
-      </w:r>
-      <w:proofErr w:type="gramEnd"/>
-    </w:p>
-    <w:p>
-      <w:pPr>
-        <w:rPr>
-          <w:rStyle w:val="RTiSWDocLiteralText"/>
-        </w:rPr>
-      </w:pPr>
-      <w:r>
-        <w:rPr>
-          <w:rStyle w:val="RTiSWDocLiteralText"/>
-        </w:rPr>
-        <w:t>2</w:t>
-      </w:r>
-      <w:proofErr w:type="gramStart"/>
-      <w:r>
-        <w:rPr>
-          <w:rStyle w:val="RTiSWDocLiteralText"/>
-        </w:rPr>
-        <w:t>,2.0,Station2,Basin2</w:t>
-      </w:r>
-      <w:proofErr w:type="gramEnd"/>
-    </w:p>
-    <w:p>
-      <w:pPr>
-        <w:rPr>
-          <w:rStyle w:val="RTiSWDocLiteralText"/>
-        </w:rPr>
-      </w:pPr>
-      <w:r>
-        <w:rPr>
-          <w:rStyle w:val="RTiSWDocLiteralText"/>
-        </w:rPr>
-        <w:t>3</w:t>
-      </w:r>
-      <w:proofErr w:type="gramStart"/>
-      <w:r>
-        <w:rPr>
-          <w:rStyle w:val="RTiSWDocLiteralText"/>
-        </w:rPr>
-        <w:t>,3.0,Station3,Basin3</w:t>
-      </w:r>
-      <w:proofErr w:type="gramEnd"/>
-    </w:p>
-    <w:p>
-      <w:pPr>
-        <w:rPr>
-          <w:rStyle w:val="RTiSWDocLiteralText"/>
-        </w:rPr>
-      </w:pPr>
-      <w:r>
-        <w:rPr>
-          <w:rStyle w:val="RTiSWDocLiteralText"/>
-        </w:rPr>
-        <w:t>4</w:t>
-      </w:r>
-      <w:proofErr w:type="gramStart"/>
-      <w:r>
-        <w:rPr>
-          <w:rStyle w:val="RTiSWDocLiteralText"/>
-        </w:rPr>
-        <w:t>,4.0,Station4,Basin4</w:t>
-      </w:r>
-      <w:proofErr w:type="gramEnd"/>
-    </w:p>
-    <w:p>
-      <w:pPr>
-        <w:rPr>
-          <w:color w:val="000000" w:themeColor="text1"/>
-        </w:rPr>
-      </w:pPr>
-    </w:p>
-    <w:p>
-      <w:pPr>
-        <w:rPr>
-          <w:color w:val="000000" w:themeColor="text1"/>
-        </w:rPr>
-      </w:pPr>
-      <w:r>
-        <w:rPr>
-          <w:color w:val="000000" w:themeColor="text1"/>
-        </w:rPr>
-        <w:t>The following c</w:t>
-      </w:r>
-      <w:r>
-        <w:rPr>
-          <w:color w:val="000000" w:themeColor="text1"/>
-        </w:rPr>
-        <w:t>ommand file</w:t>
-      </w:r>
-      <w:r>
-        <w:rPr>
-          <w:color w:val="000000" w:themeColor="text1"/>
-        </w:rPr>
-        <w:t xml:space="preserve"> reads the above input table, iterates over the </w:t>
-      </w:r>
-      <w:proofErr w:type="spellStart"/>
-      <w:r>
-        <w:rPr>
-          <w:rStyle w:val="RTiSWDocLiteralText"/>
-        </w:rPr>
-        <w:t>StationID</w:t>
-      </w:r>
-      <w:proofErr w:type="spellEnd"/>
       <w:r>
         <w:rPr>
           <w:color w:val="000000" w:themeColor="text1"/>
@@ -1297,138 +1466,56 @@
                 <w:sz w:val="18"/>
                 <w:szCs w:val="18"/>
               </w:rPr>
-              <w:t>For(Name="</w:t>
-            </w:r>
-            <w:proofErr w:type="spellStart"/>
-            <w:r>
+              <w:t>For(Name="TestFor",TableID="Table1",TableColumn="StationID")</w:t>
+            </w:r>
+          </w:p>
+          <w:p>
+            <w:pPr>
               <w:rPr>
                 <w:rStyle w:val="RTiSWDocLiteralText"/>
                 <w:sz w:val="18"/>
                 <w:szCs w:val="18"/>
               </w:rPr>
-              <w:t>TestFor</w:t>
-            </w:r>
-            <w:proofErr w:type="spellEnd"/>
+            </w:pPr>
             <w:r>
               <w:rPr>
                 <w:rStyle w:val="RTiSWDocLiteralText"/>
                 <w:sz w:val="18"/>
                 <w:szCs w:val="18"/>
               </w:rPr>
-              <w:t>",</w:t>
-            </w:r>
-            <w:proofErr w:type="spellStart"/>
-            <w:r>
+              <w:t>WritePropertiesToFile(OutputFile="Results/Test_For_TableString_out.txt",</w:t>
+            </w:r>
+          </w:p>
+          <w:p>
+            <w:pPr>
               <w:rPr>
                 <w:rStyle w:val="RTiSWDocLiteralText"/>
                 <w:sz w:val="18"/>
                 <w:szCs w:val="18"/>
               </w:rPr>
-              <w:t>TableID</w:t>
-            </w:r>
-            <w:proofErr w:type="spellEnd"/>
+            </w:pPr>
             <w:r>
               <w:rPr>
                 <w:rStyle w:val="RTiSWDocLiteralText"/>
                 <w:sz w:val="18"/>
                 <w:szCs w:val="18"/>
               </w:rPr>
-              <w:t>="Table1",TableColumn="</w:t>
-            </w:r>
-            <w:proofErr w:type="spellStart"/>
+              <w:t xml:space="preserve">    IncludeProperty="TestFor",WriteMode=Append,FileFormat=NameTypeValue)</w:t>
+            </w:r>
+          </w:p>
+          <w:p>
+            <w:pPr>
+              <w:rPr>
+                <w:color w:val="000000" w:themeColor="text1"/>
+              </w:rPr>
+            </w:pPr>
             <w:r>
               <w:rPr>
                 <w:rStyle w:val="RTiSWDocLiteralText"/>
                 <w:sz w:val="18"/>
                 <w:szCs w:val="18"/>
               </w:rPr>
-              <w:t>StationID</w:t>
-            </w:r>
-            <w:proofErr w:type="spellEnd"/>
-            <w:r>
-              <w:rPr>
-                <w:rStyle w:val="RTiSWDocLiteralText"/>
-                <w:sz w:val="18"/>
-                <w:szCs w:val="18"/>
-              </w:rPr>
-              <w:t>")</w:t>
-            </w:r>
-          </w:p>
-          <w:p>
-            <w:pPr>
-              <w:rPr>
-                <w:rStyle w:val="RTiSWDocLiteralText"/>
-                <w:sz w:val="18"/>
-                <w:szCs w:val="18"/>
-              </w:rPr>
-            </w:pPr>
-            <w:r>
-              <w:rPr>
-                <w:rStyle w:val="RTiSWDocLiteralText"/>
-                <w:sz w:val="18"/>
-                <w:szCs w:val="18"/>
-              </w:rPr>
-              <w:t>WritePropertiesToFile(OutputFile="Results/Test_For_TableString_out.txt",</w:t>
-            </w:r>
-          </w:p>
-          <w:p>
-            <w:pPr>
-              <w:rPr>
-                <w:rStyle w:val="RTiSWDocLiteralText"/>
-                <w:sz w:val="18"/>
-                <w:szCs w:val="18"/>
-              </w:rPr>
-            </w:pPr>
-            <w:r>
-              <w:rPr>
-                <w:rStyle w:val="RTiSWDocLiteralText"/>
-                <w:sz w:val="18"/>
-                <w:szCs w:val="18"/>
-              </w:rPr>
-              <w:t xml:space="preserve">    IncludeProperty="TestFor",WriteMode=Append,FileFormat=NameTypeValue)</w:t>
-            </w:r>
-          </w:p>
-          <w:p>
-            <w:pPr>
-              <w:rPr>
-                <w:color w:val="000000" w:themeColor="text1"/>
-              </w:rPr>
-            </w:pPr>
-            <w:proofErr w:type="spellStart"/>
-            <w:r>
-              <w:rPr>
-                <w:rStyle w:val="RTiSWDocLiteralText"/>
-                <w:sz w:val="18"/>
-                <w:szCs w:val="18"/>
-              </w:rPr>
-              <w:t>EndFor</w:t>
-            </w:r>
-            <w:proofErr w:type="spellEnd"/>
-            <w:r>
-              <w:rPr>
-                <w:rStyle w:val="RTiSWDocLiteralText"/>
-                <w:sz w:val="18"/>
-                <w:szCs w:val="18"/>
-              </w:rPr>
-              <w:t>(Name="</w:t>
-            </w:r>
-            <w:proofErr w:type="spellStart"/>
-            <w:r>
-              <w:rPr>
-                <w:rStyle w:val="RTiSWDocLiteralText"/>
-                <w:sz w:val="18"/>
-                <w:szCs w:val="18"/>
-              </w:rPr>
-              <w:t>TestFor</w:t>
-            </w:r>
-            <w:proofErr w:type="spellEnd"/>
-            <w:r>
-              <w:rPr>
-                <w:rStyle w:val="RTiSWDocLiteralText"/>
-                <w:sz w:val="18"/>
-                <w:szCs w:val="18"/>
-              </w:rPr>
-              <w:t>")</w:t>
+              <w:t>EndFor(Name="TestFor")</w:t>
             </w:r>
           </w:p>
         </w:tc>
@@ -1473,92 +1560,134 @@
           <w:rStyle w:val="RTiSWDocLiteralText"/>
         </w:rPr>
       </w:pPr>
-      <w:proofErr w:type="spellStart"/>
-      <w:r>
-        <w:rPr>
-          <w:rStyle w:val="RTiSWDocLiteralText"/>
-        </w:rPr>
-        <w:t>TestFor</w:t>
-      </w:r>
-      <w:proofErr w:type="spellEnd"/>
-      <w:r>
-        <w:rPr>
-          <w:rStyle w:val="RTiSWDocLiteralText"/>
-        </w:rPr>
-        <w:t>="Station1"</w:t>
-      </w:r>
-    </w:p>
-    <w:p>
-      <w:pPr>
-        <w:rPr>
-          <w:rStyle w:val="RTiSWDocLiteralText"/>
-        </w:rPr>
-      </w:pPr>
-      <w:proofErr w:type="spellStart"/>
-      <w:r>
-        <w:rPr>
-          <w:rStyle w:val="RTiSWDocLiteralText"/>
-        </w:rPr>
-        <w:t>TestFor</w:t>
-      </w:r>
-      <w:proofErr w:type="spellEnd"/>
-      <w:r>
-        <w:rPr>
-          <w:rStyle w:val="RTiSWDocLiteralText"/>
-        </w:rPr>
-        <w:t>="Station2"</w:t>
-      </w:r>
-    </w:p>
-    <w:p>
-      <w:pPr>
-        <w:rPr>
-          <w:rStyle w:val="RTiSWDocLiteralText"/>
-        </w:rPr>
-      </w:pPr>
-      <w:proofErr w:type="spellStart"/>
-      <w:r>
-        <w:rPr>
-          <w:rStyle w:val="RTiSWDocLiteralText"/>
-        </w:rPr>
-        <w:t>TestFor</w:t>
-      </w:r>
-      <w:proofErr w:type="spellEnd"/>
-      <w:r>
-        <w:rPr>
-          <w:rStyle w:val="RTiSWDocLiteralText"/>
-        </w:rPr>
-        <w:t>="Station3"</w:t>
-      </w:r>
-    </w:p>
-    <w:p>
-      <w:pPr>
-        <w:rPr>
-          <w:rStyle w:val="RTiSWDocLiteralText"/>
-        </w:rPr>
-      </w:pPr>
-      <w:proofErr w:type="spellStart"/>
-      <w:r>
-        <w:rPr>
-          <w:rStyle w:val="RTiSWDocLiteralText"/>
-        </w:rPr>
-        <w:t>TestFor</w:t>
-      </w:r>
-      <w:proofErr w:type="spellEnd"/>
-      <w:r>
-        <w:rPr>
-          <w:rStyle w:val="RTiSWDocLiteralText"/>
-        </w:rPr>
-        <w:t>="Station4"</w:t>
-      </w:r>
-      <w:bookmarkEnd w:id="0"/>
+      <w:r>
+        <w:rPr>
+          <w:rStyle w:val="RTiSWDocLiteralText"/>
+        </w:rPr>
+        <w:t>TestFor="Station1"</w:t>
+      </w:r>
+    </w:p>
+    <w:p>
+      <w:pPr>
+        <w:rPr>
+          <w:rStyle w:val="RTiSWDocLiteralText"/>
+        </w:rPr>
+      </w:pPr>
+      <w:r>
+        <w:rPr>
+          <w:rStyle w:val="RTiSWDocLiteralText"/>
+        </w:rPr>
+        <w:t>TestFor="Station2"</w:t>
+      </w:r>
+    </w:p>
+    <w:p>
+      <w:pPr>
+        <w:rPr>
+          <w:rStyle w:val="RTiSWDocLiteralText"/>
+        </w:rPr>
+      </w:pPr>
+      <w:r>
+        <w:rPr>
+          <w:rStyle w:val="RTiSWDocLiteralText"/>
+        </w:rPr>
+        <w:t>TestFor="Station3"</w:t>
+      </w:r>
+    </w:p>
+    <w:p>
+      <w:pPr>
+        <w:rPr>
+          <w:rStyle w:val="RTiSWDocLiteralText"/>
+        </w:rPr>
+      </w:pPr>
+      <w:r>
+        <w:rPr>
+          <w:rStyle w:val="RTiSWDocLiteralText"/>
+        </w:rPr>
+        <w:t>TestFor="Station4"</w:t>
+      </w:r>
+      <w:bookmarkEnd w:id="1"/>
+    </w:p>
+    <w:p>
+      <w:pPr>
+        <w:rPr>
+          <w:rStyle w:val="RTiSWDocLiteralText"/>
+        </w:rPr>
+      </w:pPr>
+    </w:p>
+    <w:p>
+      <w:pPr>
+        <w:rPr>
+          <w:rStyle w:val="RTiSWDocLiteralText"/>
+        </w:rPr>
+      </w:pPr>
+    </w:p>
+    <w:p>
+      <w:pPr>
+        <w:rPr>
+          <w:rStyle w:val="RTiSWDocLiteralText"/>
+        </w:rPr>
+      </w:pPr>
+      <w:r>
+        <w:rPr>
+          <w:rStyle w:val="RTiSWDocLiteralText"/>
+        </w:rPr>
+        <w:br w:type="page"/>
+      </w:r>
+    </w:p>
+    <w:p>
+      <w:pPr>
+        <w:jc w:val="center"/>
+        <w:rPr>
+          <w:color w:val="000000" w:themeColor="text1"/>
+        </w:rPr>
+      </w:pPr>
+    </w:p>
+    <w:p>
+      <w:pPr>
+        <w:jc w:val="center"/>
+        <w:rPr>
+          <w:color w:val="000000" w:themeColor="text1"/>
+        </w:rPr>
+      </w:pPr>
+    </w:p>
+    <w:p>
+      <w:pPr>
+        <w:jc w:val="center"/>
+        <w:rPr>
+          <w:color w:val="000000" w:themeColor="text1"/>
+        </w:rPr>
+      </w:pPr>
+    </w:p>
+    <w:p>
+      <w:pPr>
+        <w:jc w:val="center"/>
+        <w:rPr>
+          <w:color w:val="000000" w:themeColor="text1"/>
+        </w:rPr>
+      </w:pPr>
+    </w:p>
+    <w:p>
+      <w:pPr>
+        <w:jc w:val="center"/>
+        <w:rPr>
+          <w:rStyle w:val="RTiSWDocLiteralText"/>
+          <w:color w:val="D9D9D9" w:themeColor="background1" w:themeShade="D9"/>
+        </w:rPr>
+      </w:pPr>
+      <w:r>
+        <w:rPr>
+          <w:color w:val="D9D9D9" w:themeColor="background1" w:themeShade="D9"/>
+        </w:rPr>
+        <w:t>This page is intentionally blank.</w:t>
+      </w:r>
     </w:p>
     <w:sectPr>
-      <w:headerReference w:type="even" r:id="rId9"/>
-      <w:headerReference w:type="default" r:id="rId10"/>
-      <w:footerReference w:type="even" r:id="rId11"/>
-      <w:footerReference w:type="default" r:id="rId12"/>
-      <w:headerReference w:type="first" r:id="rId13"/>
-      <w:footerReference w:type="first" r:id="rId14"/>
+      <w:headerReference w:type="even" r:id="rId10"/>
+      <w:headerReference w:type="default" r:id="rId11"/>
+      <w:footerReference w:type="even" r:id="rId12"/>
+      <w:footerReference w:type="default" r:id="rId13"/>
+      <w:headerReference w:type="first" r:id="rId14"/>
+      <w:footerReference w:type="first" r:id="rId15"/>
       <w:type w:val="continuous"/>
       <w:pgSz w:w="12240" w:h="15840" w:code="1"/>
       <w:pgMar w:top="1440" w:right="1440" w:bottom="1440" w:left="1440" w:header="720" w:footer="720" w:gutter="0"/>
@@ -1601,16 +1730,11 @@
     <w:r>
       <w:t xml:space="preserve"> </w:t>
     </w:r>
-    <w:proofErr w:type="gramStart"/>
     <w:r>
       <w:t>For</w:t>
     </w:r>
     <w:r>
-      <w:t>(</w:t>
-    </w:r>
-    <w:proofErr w:type="gramEnd"/>
-    <w:r>
-      <w:t xml:space="preserve">) - </w:t>
+      <w:t xml:space="preserve">() - </w:t>
     </w:r>
     <w:r>
       <w:fldChar w:fldCharType="begin"/>
@@ -1625,7 +1749,7 @@
       <w:rPr>
         <w:noProof/>
       </w:rPr>
-      <w:t>2</w:t>
+      <w:t>4</w:t>
     </w:r>
     <w:r>
       <w:fldChar w:fldCharType="end"/>
@@ -1638,12 +1762,7 @@
 <w:ftr xmlns:wpc="http://schemas.microsoft.com/office/word/2010/wordprocessingCanvas" xmlns:mc="http://schemas.openxmlformats.org/markup-compatibility/2006" xmlns:o="urn:schemas-microsoft-com:office:office" xmlns:r="http://schemas.openxmlformats.org/officeDocument/2006/relationships" xmlns:m="http://schemas.openxmlformats.org/officeDocument/2006/math" xmlns:v="urn:schemas-microsoft-com:vml" xmlns:wp14="http://schemas.microsoft.com/office/word/2010/wordprocessingDrawing" xmlns:wp="http://schemas.openxmlformats.org/drawingml/2006/wordprocessingDrawing" xmlns:w10="urn:schemas-microsoft-com:office:word" xmlns:w="http://schemas.openxmlformats.org/wordprocessingml/2006/main" xmlns:w14="http://schemas.microsoft.com/office/word/2010/wordml" xmlns:w15="http://schemas.microsoft.com/office/word/2012/wordml" xmlns:wpg="http://schemas.microsoft.com/office/word/2010/wordprocessingGroup" xmlns:wpi="http://schemas.microsoft.com/office/word/2010/wordprocessingInk" xmlns:wne="http://schemas.microsoft.com/office/word/2006/wordml" xmlns:wps="http://schemas.microsoft.com/office/word/2010/wordprocessingShape" mc:Ignorable="w14 w15 wp14">
   <w:p>
     <w:pPr>
-      <w:pBdr>
-        <w:top w:val="single" w:sz="4" w:space="1" w:color="auto"/>
-      </w:pBdr>
-      <w:tabs>
-        <w:tab w:val="right" w:pos="9360"/>
-      </w:tabs>
+      <w:pStyle w:val="RTiSWDocFooter"/>
     </w:pPr>
     <w:r>
       <w:tab/>
@@ -1652,18 +1771,11 @@
       <w:tab/>
       <w:t xml:space="preserve">Command Reference – </w:t>
     </w:r>
-    <w:proofErr w:type="spellStart"/>
-    <w:proofErr w:type="gramStart"/>
-    <w:r>
-      <w:t>fillRegression</w:t>
-    </w:r>
-    <w:proofErr w:type="spellEnd"/>
-    <w:r>
-      <w:t>(</w:t>
-    </w:r>
-    <w:proofErr w:type="gramEnd"/>
-    <w:r>
-      <w:t xml:space="preserve">) - </w:t>
+    <w:r>
+      <w:t>For</w:t>
+    </w:r>
+    <w:r>
+      <w:t xml:space="preserve">() - </w:t>
     </w:r>
     <w:r>
       <w:fldChar w:fldCharType="begin"/>
@@ -1700,16 +1812,11 @@
       <w:tab/>
       <w:t>Command Reference –</w:t>
     </w:r>
-    <w:proofErr w:type="gramStart"/>
     <w:r>
       <w:t>For</w:t>
     </w:r>
     <w:r>
-      <w:t>(</w:t>
-    </w:r>
-    <w:proofErr w:type="gramEnd"/>
-    <w:r>
-      <w:t xml:space="preserve">) - </w:t>
+      <w:t xml:space="preserve">() - </w:t>
     </w:r>
     <w:r>
       <w:fldChar w:fldCharType="begin"/>
@@ -1758,30 +1865,18 @@
     <w:pPr>
       <w:pStyle w:val="RTiSWDocHeader"/>
     </w:pPr>
-    <w:proofErr w:type="gramStart"/>
     <w:r>
       <w:t>For</w:t>
     </w:r>
     <w:r>
-      <w:t>(</w:t>
-    </w:r>
-    <w:proofErr w:type="gramEnd"/>
-    <w:r>
-      <w:t>) Command</w:t>
+      <w:t>() Command</w:t>
     </w:r>
     <w:r>
       <w:tab/>
     </w:r>
     <w:r>
       <w:tab/>
-    </w:r>
-    <w:proofErr w:type="spellStart"/>
-    <w:r>
-      <w:t>TSTool</w:t>
-    </w:r>
-    <w:proofErr w:type="spellEnd"/>
-    <w:r>
-      <w:t xml:space="preserve"> Documentation</w:t>
+      <w:t>TSTool Documentation</w:t>
     </w:r>
   </w:p>
 </w:hdr>
@@ -1791,20 +1886,16 @@
 <w:hdr xmlns:wpc="http://schemas.microsoft.com/office/word/2010/wordprocessingCanvas" xmlns:mc="http://schemas.openxmlformats.org/markup-compatibility/2006" xmlns:o="urn:schemas-microsoft-com:office:office" xmlns:r="http://schemas.openxmlformats.org/officeDocument/2006/relationships" xmlns:m="http://schemas.openxmlformats.org/officeDocument/2006/math" xmlns:v="urn:schemas-microsoft-com:vml" xmlns:wp14="http://schemas.microsoft.com/office/word/2010/wordprocessingDrawing" xmlns:wp="http://schemas.openxmlformats.org/drawingml/2006/wordprocessingDrawing" xmlns:w10="urn:schemas-microsoft-com:office:word" xmlns:w="http://schemas.openxmlformats.org/wordprocessingml/2006/main" xmlns:w14="http://schemas.microsoft.com/office/word/2010/wordml" xmlns:w15="http://schemas.microsoft.com/office/word/2012/wordml" xmlns:wpg="http://schemas.microsoft.com/office/word/2010/wordprocessingGroup" xmlns:wpi="http://schemas.microsoft.com/office/word/2010/wordprocessingInk" xmlns:wne="http://schemas.microsoft.com/office/word/2006/wordml" xmlns:wps="http://schemas.microsoft.com/office/word/2010/wordprocessingShape" mc:Ignorable="w14 w15 wp14">
   <w:p>
     <w:pPr>
-      <w:pBdr>
-        <w:bottom w:val="single" w:sz="6" w:space="1" w:color="000000"/>
-      </w:pBdr>
-      <w:tabs>
-        <w:tab w:val="right" w:pos="9360"/>
-      </w:tabs>
+      <w:pStyle w:val="RTiSWDocHeader"/>
     </w:pPr>
-    <w:proofErr w:type="spellStart"/>
-    <w:r>
-      <w:t>TSTool</w:t>
-    </w:r>
-    <w:proofErr w:type="spellEnd"/>
-    <w:r>
-      <w:t xml:space="preserve"> Documentation</w:t>
+    <w:r>
+      <w:t>T</w:t>
+    </w:r>
+    <w:r>
+      <w:t>STool D</w:t>
+    </w:r>
+    <w:r>
+      <w:t>ocumentation</w:t>
     </w:r>
     <w:r>
       <w:tab/>
@@ -1812,18 +1903,11 @@
     <w:r>
       <w:tab/>
     </w:r>
-    <w:proofErr w:type="spellStart"/>
-    <w:proofErr w:type="gramStart"/>
-    <w:r>
-      <w:t>fillRegression</w:t>
-    </w:r>
-    <w:proofErr w:type="spellEnd"/>
-    <w:r>
-      <w:t>(</w:t>
-    </w:r>
-    <w:proofErr w:type="gramEnd"/>
-    <w:r>
-      <w:t>) Command</w:t>
+    <w:r>
+      <w:t>For</w:t>
+    </w:r>
+    <w:r>
+      <w:t>() Command</w:t>
     </w:r>
   </w:p>
 </w:hdr>
@@ -1957,8 +2041,124 @@
       </w:rPr>
     </w:lvl>
   </w:abstractNum>
+  <w:abstractNum w:abstractNumId="1" w15:restartNumberingAfterBreak="0">
+    <w:nsid w:val="7BA5314B"/>
+    <w:multiLevelType w:val="hybridMultilevel"/>
+    <w:tmpl w:val="8CB0B5D8"/>
+    <w:lvl w:ilvl="0" w:tplc="04090001">
+      <w:start w:val="1"/>
+      <w:numFmt w:val="bullet"/>
+      <w:lvlText w:val=""/>
+      <w:lvlJc w:val="left"/>
+      <w:pPr>
+        <w:ind w:left="720" w:hanging="360"/>
+      </w:pPr>
+      <w:rPr>
+        <w:rFonts w:ascii="Symbol" w:hAnsi="Symbol" w:hint="default"/>
+      </w:rPr>
+    </w:lvl>
+    <w:lvl w:ilvl="1" w:tplc="04090003" w:tentative="1">
+      <w:start w:val="1"/>
+      <w:numFmt w:val="bullet"/>
+      <w:lvlText w:val="o"/>
+      <w:lvlJc w:val="left"/>
+      <w:pPr>
+        <w:ind w:left="1440" w:hanging="360"/>
+      </w:pPr>
+      <w:rPr>
+        <w:rFonts w:ascii="Courier New" w:hAnsi="Courier New" w:cs="Courier New" w:hint="default"/>
+      </w:rPr>
+    </w:lvl>
+    <w:lvl w:ilvl="2" w:tplc="04090005" w:tentative="1">
+      <w:start w:val="1"/>
+      <w:numFmt w:val="bullet"/>
+      <w:lvlText w:val=""/>
+      <w:lvlJc w:val="left"/>
+      <w:pPr>
+        <w:ind w:left="2160" w:hanging="360"/>
+      </w:pPr>
+      <w:rPr>
+        <w:rFonts w:ascii="Wingdings" w:hAnsi="Wingdings" w:hint="default"/>
+      </w:rPr>
+    </w:lvl>
+    <w:lvl w:ilvl="3" w:tplc="04090001" w:tentative="1">
+      <w:start w:val="1"/>
+      <w:numFmt w:val="bullet"/>
+      <w:lvlText w:val=""/>
+      <w:lvlJc w:val="left"/>
+      <w:pPr>
+        <w:ind w:left="2880" w:hanging="360"/>
+      </w:pPr>
+      <w:rPr>
+        <w:rFonts w:ascii="Symbol" w:hAnsi="Symbol" w:hint="default"/>
+      </w:rPr>
+    </w:lvl>
+    <w:lvl w:ilvl="4" w:tplc="04090003" w:tentative="1">
+      <w:start w:val="1"/>
+      <w:numFmt w:val="bullet"/>
+      <w:lvlText w:val="o"/>
+      <w:lvlJc w:val="left"/>
+      <w:pPr>
+        <w:ind w:left="3600" w:hanging="360"/>
+      </w:pPr>
+      <w:rPr>
+        <w:rFonts w:ascii="Courier New" w:hAnsi="Courier New" w:cs="Courier New" w:hint="default"/>
+      </w:rPr>
+    </w:lvl>
+    <w:lvl w:ilvl="5" w:tplc="04090005" w:tentative="1">
+      <w:start w:val="1"/>
+      <w:numFmt w:val="bullet"/>
+      <w:lvlText w:val=""/>
+      <w:lvlJc w:val="left"/>
+      <w:pPr>
+        <w:ind w:left="4320" w:hanging="360"/>
+      </w:pPr>
+      <w:rPr>
+        <w:rFonts w:ascii="Wingdings" w:hAnsi="Wingdings" w:hint="default"/>
+      </w:rPr>
+    </w:lvl>
+    <w:lvl w:ilvl="6" w:tplc="04090001" w:tentative="1">
+      <w:start w:val="1"/>
+      <w:numFmt w:val="bullet"/>
+      <w:lvlText w:val=""/>
+      <w:lvlJc w:val="left"/>
+      <w:pPr>
+        <w:ind w:left="5040" w:hanging="360"/>
+      </w:pPr>
+      <w:rPr>
+        <w:rFonts w:ascii="Symbol" w:hAnsi="Symbol" w:hint="default"/>
+      </w:rPr>
+    </w:lvl>
+    <w:lvl w:ilvl="7" w:tplc="04090003" w:tentative="1">
+      <w:start w:val="1"/>
+      <w:numFmt w:val="bullet"/>
+      <w:lvlText w:val="o"/>
+      <w:lvlJc w:val="left"/>
+      <w:pPr>
+        <w:ind w:left="5760" w:hanging="360"/>
+      </w:pPr>
+      <w:rPr>
+        <w:rFonts w:ascii="Courier New" w:hAnsi="Courier New" w:cs="Courier New" w:hint="default"/>
+      </w:rPr>
+    </w:lvl>
+    <w:lvl w:ilvl="8" w:tplc="04090005" w:tentative="1">
+      <w:start w:val="1"/>
+      <w:numFmt w:val="bullet"/>
+      <w:lvlText w:val=""/>
+      <w:lvlJc w:val="left"/>
+      <w:pPr>
+        <w:ind w:left="6480" w:hanging="360"/>
+      </w:pPr>
+      <w:rPr>
+        <w:rFonts w:ascii="Wingdings" w:hAnsi="Wingdings" w:hint="default"/>
+      </w:rPr>
+    </w:lvl>
+  </w:abstractNum>
   <w:num w:numId="1">
     <w:abstractNumId w:val="0"/>
+  </w:num>
+  <w:num w:numId="2">
+    <w:abstractNumId w:val="1"/>
   </w:num>
 </w:numbering>
 </file>

</xml_diff>

<commit_message>
Update documentation to reflect recent command enhancements.
</commit_message>
<xml_diff>
--- a/doc/UserManual/Word/60_Command_For.docx
+++ b/doc/UserManual/Word/60_Command_For.docx
@@ -10,12 +10,14 @@
       <w:r>
         <w:t xml:space="preserve">Command Reference:  </w:t>
       </w:r>
+      <w:proofErr w:type="gramStart"/>
       <w:r>
         <w:t>For</w:t>
       </w:r>
       <w:r>
         <w:t>()</w:t>
       </w:r>
+      <w:proofErr w:type="gramEnd"/>
     </w:p>
     <w:p>
       <w:pPr>
@@ -51,24 +53,24 @@
         <w:t>.</w:t>
       </w:r>
       <w:r>
+        <w:t>1</w:t>
+      </w:r>
+      <w:r>
         <w:t>0</w:t>
       </w:r>
       <w:r>
-        <w:t>8</w:t>
-      </w:r>
-      <w:r>
         <w:t>.0</w:t>
       </w:r>
       <w:r>
+        <w:t>0</w:t>
+      </w:r>
+      <w:r>
+        <w:t>, 20</w:t>
+      </w:r>
+      <w:r>
         <w:t>1</w:t>
       </w:r>
       <w:r>
-        <w:t>, 20</w:t>
-      </w:r>
-      <w:r>
-        <w:t>1</w:t>
-      </w:r>
-      <w:r>
         <w:t>6</w:t>
       </w:r>
       <w:r>
@@ -78,13 +80,13 @@
         <w:t>0</w:t>
       </w:r>
       <w:r>
-        <w:t>2</w:t>
+        <w:t>4</w:t>
       </w:r>
       <w:r>
         <w:t>-</w:t>
       </w:r>
       <w:r>
-        <w:t>14</w:t>
+        <w:t>09</w:t>
       </w:r>
     </w:p>
     <w:p/>
@@ -92,6 +94,7 @@
       <w:r>
         <w:t xml:space="preserve">The </w:t>
       </w:r>
+      <w:proofErr w:type="gramStart"/>
       <w:r>
         <w:rPr>
           <w:rStyle w:val="RTiSWDocLiteralText"/>
@@ -102,23 +105,53 @@
         <w:rPr>
           <w:rStyle w:val="RTiSWDocLiteralText"/>
         </w:rPr>
+        <w:t>(</w:t>
+      </w:r>
+      <w:proofErr w:type="gramEnd"/>
+      <w:r>
+        <w:rPr>
+          <w:rStyle w:val="RTiSWDocLiteralText"/>
+        </w:rPr>
+        <w:t>)</w:t>
+      </w:r>
+      <w:r>
+        <w:t xml:space="preserve"> command </w:t>
+      </w:r>
+      <w:r>
+        <w:t>iterates through a block of commands between</w:t>
+      </w:r>
+      <w:r>
+        <w:t xml:space="preserve"> </w:t>
+      </w:r>
+      <w:r>
+        <w:rPr>
+          <w:rStyle w:val="RTiSWDocLiteralText"/>
+        </w:rPr>
+        <w:t>For</w:t>
+      </w:r>
+      <w:r>
+        <w:rPr>
+          <w:rStyle w:val="RTiSWDocLiteralText"/>
+        </w:rPr>
         <w:t>()</w:t>
       </w:r>
       <w:r>
-        <w:t xml:space="preserve"> command </w:t>
-      </w:r>
-      <w:r>
-        <w:t>iterates through a block of commands between</w:t>
+        <w:t xml:space="preserve"> and</w:t>
+      </w:r>
+      <w:r>
+        <w:t xml:space="preserve"> matching</w:t>
       </w:r>
       <w:r>
         <w:t xml:space="preserve"> </w:t>
       </w:r>
-      <w:r>
-        <w:rPr>
-          <w:rStyle w:val="RTiSWDocLiteralText"/>
-        </w:rPr>
-        <w:t>For</w:t>
-      </w:r>
+      <w:proofErr w:type="spellStart"/>
+      <w:r>
+        <w:rPr>
+          <w:rStyle w:val="RTiSWDocLiteralText"/>
+        </w:rPr>
+        <w:t>EndFor</w:t>
+      </w:r>
+      <w:proofErr w:type="spellEnd"/>
       <w:r>
         <w:rPr>
           <w:rStyle w:val="RTiSWDocLiteralText"/>
@@ -126,27 +159,6 @@
         <w:t>()</w:t>
       </w:r>
       <w:r>
-        <w:t xml:space="preserve"> and</w:t>
-      </w:r>
-      <w:r>
-        <w:t xml:space="preserve"> matching</w:t>
-      </w:r>
-      <w:r>
-        <w:t xml:space="preserve"> </w:t>
-      </w:r>
-      <w:r>
-        <w:rPr>
-          <w:rStyle w:val="RTiSWDocLiteralText"/>
-        </w:rPr>
-        <w:t>EndFor</w:t>
-      </w:r>
-      <w:r>
-        <w:rPr>
-          <w:rStyle w:val="RTiSWDocLiteralText"/>
-        </w:rPr>
-        <w:t>()</w:t>
-      </w:r>
-      <w:r>
         <w:t xml:space="preserve">  </w:t>
       </w:r>
       <w:r>
@@ -179,20 +191,44 @@
       <w:r>
         <w:t xml:space="preserve">templates (see </w:t>
       </w:r>
-      <w:r>
-        <w:rPr>
-          <w:rStyle w:val="RTiSWDocLiteralText"/>
-        </w:rPr>
-        <w:t>ExpandTemplateFile()</w:t>
+      <w:proofErr w:type="spellStart"/>
+      <w:proofErr w:type="gramStart"/>
+      <w:r>
+        <w:rPr>
+          <w:rStyle w:val="RTiSWDocLiteralText"/>
+        </w:rPr>
+        <w:t>ExpandTemplateFile</w:t>
+      </w:r>
+      <w:proofErr w:type="spellEnd"/>
+      <w:r>
+        <w:rPr>
+          <w:rStyle w:val="RTiSWDocLiteralText"/>
+        </w:rPr>
+        <w:t>(</w:t>
+      </w:r>
+      <w:proofErr w:type="gramEnd"/>
+      <w:r>
+        <w:rPr>
+          <w:rStyle w:val="RTiSWDocLiteralText"/>
+        </w:rPr>
+        <w:t>)</w:t>
       </w:r>
       <w:r>
         <w:t xml:space="preserve">), in particular for straightforward command logic.  </w:t>
       </w:r>
-      <w:r>
-        <w:rPr>
-          <w:rStyle w:val="RTiSWDocLiteralText"/>
-        </w:rPr>
-        <w:t>For()</w:t>
+      <w:proofErr w:type="gramStart"/>
+      <w:r>
+        <w:rPr>
+          <w:rStyle w:val="RTiSWDocLiteralText"/>
+        </w:rPr>
+        <w:t>For(</w:t>
+      </w:r>
+      <w:proofErr w:type="gramEnd"/>
+      <w:r>
+        <w:rPr>
+          <w:rStyle w:val="RTiSWDocLiteralText"/>
+        </w:rPr>
+        <w:t>)</w:t>
       </w:r>
       <w:r>
         <w:t xml:space="preserve"> commands can iterate over</w:t>
@@ -243,6 +279,7 @@
     </w:p>
     <w:p/>
     <w:p>
+      <w:proofErr w:type="gramStart"/>
       <w:r>
         <w:rPr>
           <w:rStyle w:val="RTiSWDocLiteralText"/>
@@ -253,7 +290,14 @@
         <w:rPr>
           <w:rStyle w:val="RTiSWDocLiteralText"/>
         </w:rPr>
-        <w:t>()</w:t>
+        <w:t>(</w:t>
+      </w:r>
+      <w:proofErr w:type="gramEnd"/>
+      <w:r>
+        <w:rPr>
+          <w:rStyle w:val="RTiSWDocLiteralText"/>
+        </w:rPr>
+        <w:t>)</w:t>
       </w:r>
       <w:r>
         <w:t xml:space="preserve"> commands </w:t>
@@ -279,11 +323,19 @@
       <w:r>
         <w:t xml:space="preserve">  A limitation of using </w:t>
       </w:r>
-      <w:r>
-        <w:rPr>
-          <w:rStyle w:val="RTiSWDocLiteralText"/>
-        </w:rPr>
-        <w:t>For()</w:t>
+      <w:proofErr w:type="gramStart"/>
+      <w:r>
+        <w:rPr>
+          <w:rStyle w:val="RTiSWDocLiteralText"/>
+        </w:rPr>
+        <w:t>For(</w:t>
+      </w:r>
+      <w:proofErr w:type="gramEnd"/>
+      <w:r>
+        <w:rPr>
+          <w:rStyle w:val="RTiSWDocLiteralText"/>
+        </w:rPr>
+        <w:t>)</w:t>
       </w:r>
       <w:r>
         <w:t xml:space="preserve"> with properties is that command when edited may show time series identifiers and other command parameters as </w:t>
@@ -297,8 +349,6 @@
       <w:r>
         <w:t xml:space="preserve"> values, rather than actual data, because the values get expanded at run-time.  This provides increased processing power but errors may not be evident until commands re run.</w:t>
       </w:r>
-      <w:bookmarkStart w:id="0" w:name="_GoBack"/>
-      <w:bookmarkEnd w:id="0"/>
     </w:p>
     <w:p/>
     <w:p>
@@ -365,16 +415,23 @@
       <w:pPr>
         <w:pStyle w:val="RTiSWDocNote"/>
       </w:pPr>
+      <w:proofErr w:type="spellStart"/>
       <w:r>
         <w:t>For_List</w:t>
       </w:r>
+      <w:proofErr w:type="spellEnd"/>
     </w:p>
     <w:p>
       <w:pPr>
         <w:pStyle w:val="RTiSWDocFigureTableTitle"/>
       </w:pPr>
-      <w:r>
-        <w:t>For() Command Editor Illustrating Using a List for Iteration Values</w:t>
+      <w:proofErr w:type="gramStart"/>
+      <w:r>
+        <w:t>For(</w:t>
+      </w:r>
+      <w:proofErr w:type="gramEnd"/>
+      <w:r>
+        <w:t>) Command Editor Illustrating Using a List for Iteration Values</w:t>
       </w:r>
     </w:p>
     <w:p>
@@ -438,25 +495,23 @@
       <w:pPr>
         <w:pStyle w:val="RTiSWDocNote"/>
       </w:pPr>
-      <w:r>
-        <w:t>For_</w:t>
-      </w:r>
-      <w:r>
-        <w:t>Sequence</w:t>
-      </w:r>
+      <w:proofErr w:type="spellStart"/>
+      <w:r>
+        <w:t>For_Sequence</w:t>
+      </w:r>
+      <w:proofErr w:type="spellEnd"/>
     </w:p>
     <w:p>
       <w:pPr>
         <w:pStyle w:val="RTiSWDocFigureTableTitle"/>
       </w:pPr>
-      <w:r>
-        <w:t xml:space="preserve">For() Command Editor Illustrating Using a </w:t>
-      </w:r>
-      <w:r>
-        <w:t>Sequence of Integers</w:t>
-      </w:r>
-      <w:r>
-        <w:t xml:space="preserve"> for Iteration Values</w:t>
+      <w:proofErr w:type="gramStart"/>
+      <w:r>
+        <w:t>For(</w:t>
+      </w:r>
+      <w:proofErr w:type="gramEnd"/>
+      <w:r>
+        <w:t>) Command Editor Illustrating Using a Sequence of Integers for Iteration Values</w:t>
       </w:r>
     </w:p>
     <w:p/>
@@ -464,16 +519,16 @@
       <w:pPr>
         <w:jc w:val="center"/>
       </w:pPr>
-      <w:bookmarkStart w:id="1" w:name="replaceValue"/>
+      <w:bookmarkStart w:id="0" w:name="replaceValue"/>
       <w:r>
         <w:rPr>
           <w:noProof/>
         </w:rPr>
         <w:drawing>
           <wp:inline distT="0" distB="0" distL="0" distR="0">
-            <wp:extent cx="5943600" cy="969010"/>
-            <wp:effectExtent l="0" t="0" r="0" b="2540"/>
-            <wp:docPr id="6" name="Picture 6"/>
+            <wp:extent cx="5943600" cy="1892935"/>
+            <wp:effectExtent l="0" t="0" r="0" b="0"/>
+            <wp:docPr id="1" name="Picture 1"/>
             <wp:cNvGraphicFramePr>
               <a:graphicFrameLocks xmlns:a="http://schemas.openxmlformats.org/drawingml/2006/main" noChangeAspect="1"/>
             </wp:cNvGraphicFramePr>
@@ -481,7 +536,7 @@
               <a:graphicData uri="http://schemas.openxmlformats.org/drawingml/2006/picture">
                 <pic:pic xmlns:pic="http://schemas.openxmlformats.org/drawingml/2006/picture">
                   <pic:nvPicPr>
-                    <pic:cNvPr id="6" name="command_For_Table.png"/>
+                    <pic:cNvPr id="1" name="command_For_Table.png"/>
                     <pic:cNvPicPr/>
                   </pic:nvPicPr>
                   <pic:blipFill>
@@ -499,7 +554,7 @@
                   <pic:spPr>
                     <a:xfrm>
                       <a:off x="0" y="0"/>
-                      <a:ext cx="5943600" cy="969010"/>
+                      <a:ext cx="5943600" cy="1892935"/>
                     </a:xfrm>
                     <a:prstGeom prst="rect">
                       <a:avLst/>
@@ -516,6 +571,7 @@
       <w:pPr>
         <w:pStyle w:val="RTiSWDocNote"/>
       </w:pPr>
+      <w:proofErr w:type="spellStart"/>
       <w:r>
         <w:t>For</w:t>
       </w:r>
@@ -525,13 +581,19 @@
       <w:r>
         <w:t>Table</w:t>
       </w:r>
+      <w:proofErr w:type="spellEnd"/>
     </w:p>
     <w:p>
       <w:pPr>
         <w:pStyle w:val="RTiSWDocFigureTableTitle"/>
       </w:pPr>
-      <w:r>
-        <w:t>For() Command Editor</w:t>
+      <w:proofErr w:type="gramStart"/>
+      <w:r>
+        <w:t>For(</w:t>
+      </w:r>
+      <w:proofErr w:type="gramEnd"/>
+      <w:r>
+        <w:t>) Command Editor</w:t>
       </w:r>
       <w:r>
         <w:t xml:space="preserve"> Illustrating Using a Table for Iteration Values</w:t>
@@ -558,6 +620,7 @@
           <w:rStyle w:val="RTiSWDocLiteralText"/>
         </w:rPr>
       </w:pPr>
+      <w:proofErr w:type="gramStart"/>
       <w:r>
         <w:rPr>
           <w:rStyle w:val="RTiSWDocLiteralText"/>
@@ -570,6 +633,7 @@
         </w:rPr>
         <w:t>(</w:t>
       </w:r>
+      <w:proofErr w:type="gramEnd"/>
       <w:r>
         <w:rPr>
           <w:rStyle w:val="RTiSWDocLiteralText"/>
@@ -609,8 +673,8 @@
       </w:tblPr>
       <w:tblGrid>
         <w:gridCol w:w="2461"/>
-        <w:gridCol w:w="3770"/>
-        <w:gridCol w:w="3119"/>
+        <w:gridCol w:w="3819"/>
+        <w:gridCol w:w="3070"/>
       </w:tblGrid>
       <w:tr>
         <w:trPr>
@@ -705,6 +769,8 @@
             <w:r>
               <w:t xml:space="preserve">, which will be matched with the name of an </w:t>
             </w:r>
+            <w:proofErr w:type="spellStart"/>
+            <w:proofErr w:type="gramStart"/>
             <w:r>
               <w:rPr>
                 <w:rStyle w:val="RTiSWDocLiteralText"/>
@@ -717,11 +783,19 @@
               </w:rPr>
               <w:t>For</w:t>
             </w:r>
-            <w:r>
-              <w:rPr>
-                <w:rStyle w:val="RTiSWDocLiteralText"/>
-              </w:rPr>
-              <w:t>()</w:t>
+            <w:proofErr w:type="spellEnd"/>
+            <w:r>
+              <w:rPr>
+                <w:rStyle w:val="RTiSWDocLiteralText"/>
+              </w:rPr>
+              <w:t>(</w:t>
+            </w:r>
+            <w:proofErr w:type="gramEnd"/>
+            <w:r>
+              <w:rPr>
+                <w:rStyle w:val="RTiSWDocLiteralText"/>
+              </w:rPr>
+              <w:t>)</w:t>
             </w:r>
             <w:r>
               <w:t xml:space="preserve"> command to indicate the block of commands in </w:t>
@@ -762,12 +836,14 @@
                 <w:rStyle w:val="RTiSWDocLiteralText"/>
               </w:rPr>
             </w:pPr>
+            <w:proofErr w:type="spellStart"/>
             <w:r>
               <w:rPr>
                 <w:rStyle w:val="RTiSWDocLiteralText"/>
               </w:rPr>
               <w:t>IteratorProperty</w:t>
             </w:r>
+            <w:proofErr w:type="spellEnd"/>
           </w:p>
         </w:tc>
         <w:tc>
@@ -886,12 +962,14 @@
                 <w:rStyle w:val="RTiSWDocLiteralText"/>
               </w:rPr>
             </w:pPr>
+            <w:proofErr w:type="spellStart"/>
             <w:r>
               <w:rPr>
                 <w:rStyle w:val="RTiSWDocLiteralText"/>
               </w:rPr>
               <w:t>SequenceStart</w:t>
             </w:r>
+            <w:proofErr w:type="spellEnd"/>
           </w:p>
         </w:tc>
         <w:tc>
@@ -929,12 +1007,14 @@
                 <w:rStyle w:val="RTiSWDocLiteralText"/>
               </w:rPr>
             </w:pPr>
+            <w:proofErr w:type="spellStart"/>
             <w:r>
               <w:rPr>
                 <w:rStyle w:val="RTiSWDocLiteralText"/>
               </w:rPr>
               <w:t>SequenceEnd</w:t>
             </w:r>
+            <w:proofErr w:type="spellEnd"/>
           </w:p>
         </w:tc>
         <w:tc>
@@ -972,12 +1052,14 @@
                 <w:rStyle w:val="RTiSWDocLiteralText"/>
               </w:rPr>
             </w:pPr>
+            <w:proofErr w:type="spellStart"/>
             <w:r>
               <w:rPr>
                 <w:rStyle w:val="RTiSWDocLiteralText"/>
               </w:rPr>
               <w:t>SequenceIncrement</w:t>
             </w:r>
+            <w:proofErr w:type="spellEnd"/>
           </w:p>
         </w:tc>
         <w:tc>
@@ -998,12 +1080,14 @@
             <w:r>
               <w:t xml:space="preserve">1 or 1.0 depending on </w:t>
             </w:r>
+            <w:proofErr w:type="spellStart"/>
             <w:r>
               <w:rPr>
                 <w:rStyle w:val="RTiSWDocLiteralText"/>
               </w:rPr>
               <w:t>SequenceStart</w:t>
             </w:r>
+            <w:proofErr w:type="spellEnd"/>
             <w:r>
               <w:t xml:space="preserve"> type.</w:t>
             </w:r>
@@ -1025,12 +1109,15 @@
                 <w:rStyle w:val="RTiSWDocLiteralText"/>
               </w:rPr>
             </w:pPr>
-            <w:r>
-              <w:rPr>
-                <w:rStyle w:val="RTiSWDocLiteralText"/>
-              </w:rPr>
+            <w:proofErr w:type="spellStart"/>
+            <w:r>
+              <w:rPr>
+                <w:rStyle w:val="RTiSWDocLiteralText"/>
+              </w:rPr>
+              <w:lastRenderedPageBreak/>
               <w:t>TableID</w:t>
             </w:r>
+            <w:proofErr w:type="spellEnd"/>
           </w:p>
         </w:tc>
         <w:tc>
@@ -1107,13 +1194,14 @@
                 <w:rStyle w:val="RTiSWDocLiteralText"/>
               </w:rPr>
             </w:pPr>
-            <w:r>
-              <w:rPr>
-                <w:rStyle w:val="RTiSWDocLiteralText"/>
-              </w:rPr>
-              <w:lastRenderedPageBreak/>
+            <w:proofErr w:type="spellStart"/>
+            <w:r>
+              <w:rPr>
+                <w:rStyle w:val="RTiSWDocLiteralText"/>
+              </w:rPr>
               <w:t>TableColumn</w:t>
             </w:r>
+            <w:proofErr w:type="spellEnd"/>
           </w:p>
         </w:tc>
         <w:tc>
@@ -1139,6 +1227,97 @@
           </w:p>
         </w:tc>
       </w:tr>
+      <w:tr>
+        <w:trPr>
+          <w:jc w:val="center"/>
+        </w:trPr>
+        <w:tc>
+          <w:tcPr>
+            <w:tcW w:w="2329" w:type="dxa"/>
+            <w:shd w:val="clear" w:color="auto" w:fill="F2F2F2" w:themeFill="background1" w:themeFillShade="F2"/>
+          </w:tcPr>
+          <w:p>
+            <w:pPr>
+              <w:rPr>
+                <w:rStyle w:val="RTiSWDocLiteralText"/>
+              </w:rPr>
+            </w:pPr>
+            <w:proofErr w:type="spellStart"/>
+            <w:r>
+              <w:rPr>
+                <w:rStyle w:val="RTiSWDocLiteralText"/>
+              </w:rPr>
+              <w:t>TablePropertyMap</w:t>
+            </w:r>
+            <w:proofErr w:type="spellEnd"/>
+          </w:p>
+        </w:tc>
+        <w:tc>
+          <w:tcPr>
+            <w:tcW w:w="3854" w:type="dxa"/>
+            <w:shd w:val="clear" w:color="auto" w:fill="F2F2F2" w:themeFill="background1" w:themeFillShade="F2"/>
+          </w:tcPr>
+          <w:p>
+            <w:r>
+              <w:t xml:space="preserve">Specify the names of column names and corresponding processor property names to set.  This allows other commands to access the values of those properties using </w:t>
+            </w:r>
+            <w:r>
+              <w:rPr>
+                <w:rStyle w:val="RTiSWDocLiteralText"/>
+              </w:rPr>
+              <w:t>${Property}</w:t>
+            </w:r>
+            <w:r>
+              <w:t xml:space="preserve"> notation.  Specify using format: </w:t>
+            </w:r>
+            <w:r>
+              <w:rPr>
+                <w:rStyle w:val="RTiSWDocLiteralText"/>
+              </w:rPr>
+              <w:t>ColumnName1:PropertyName1</w:t>
+            </w:r>
+            <w:r>
+              <w:t xml:space="preserve">, </w:t>
+            </w:r>
+            <w:r>
+              <w:rPr>
+                <w:rStyle w:val="RTiSWDocLiteralText"/>
+              </w:rPr>
+              <w:t>ColumnName2:PropertyName2</w:t>
+            </w:r>
+          </w:p>
+        </w:tc>
+        <w:tc>
+          <w:tcPr>
+            <w:tcW w:w="3167" w:type="dxa"/>
+            <w:shd w:val="clear" w:color="auto" w:fill="F2F2F2" w:themeFill="background1" w:themeFillShade="F2"/>
+          </w:tcPr>
+          <w:p>
+            <w:r>
+              <w:t xml:space="preserve">None – </w:t>
+            </w:r>
+            <w:r>
+              <w:t xml:space="preserve">only the </w:t>
+            </w:r>
+            <w:bookmarkStart w:id="1" w:name="_GoBack"/>
+            <w:bookmarkEnd w:id="1"/>
+            <w:r>
+              <w:t xml:space="preserve">iterator column value will be set as a property using </w:t>
+            </w:r>
+            <w:proofErr w:type="spellStart"/>
+            <w:r>
+              <w:rPr>
+                <w:rStyle w:val="RTiSWDocLiteralText"/>
+              </w:rPr>
+              <w:t>IteratorProperty</w:t>
+            </w:r>
+            <w:proofErr w:type="spellEnd"/>
+            <w:r>
+              <w:t>.</w:t>
+            </w:r>
+          </w:p>
+        </w:tc>
+      </w:tr>
     </w:tbl>
     <w:p>
       <w:pPr>
@@ -1165,11 +1344,19 @@
         </w:rPr>
         <w:t xml:space="preserve">a simple </w:t>
       </w:r>
-      <w:r>
-        <w:rPr>
-          <w:rStyle w:val="RTiSWDocLiteralText"/>
-        </w:rPr>
-        <w:t>For()</w:t>
+      <w:proofErr w:type="gramStart"/>
+      <w:r>
+        <w:rPr>
+          <w:rStyle w:val="RTiSWDocLiteralText"/>
+        </w:rPr>
+        <w:t>For(</w:t>
+      </w:r>
+      <w:proofErr w:type="gramEnd"/>
+      <w:r>
+        <w:rPr>
+          <w:rStyle w:val="RTiSWDocLiteralText"/>
+        </w:rPr>
+        <w:t>)</w:t>
       </w:r>
       <w:r>
         <w:rPr>
@@ -1177,11 +1364,19 @@
         </w:rPr>
         <w:t xml:space="preserve"> and </w:t>
       </w:r>
-      <w:r>
-        <w:rPr>
-          <w:rStyle w:val="RTiSWDocLiteralText"/>
-        </w:rPr>
-        <w:t>EndFor()</w:t>
+      <w:proofErr w:type="spellStart"/>
+      <w:r>
+        <w:rPr>
+          <w:rStyle w:val="RTiSWDocLiteralText"/>
+        </w:rPr>
+        <w:t>EndFor</w:t>
+      </w:r>
+      <w:proofErr w:type="spellEnd"/>
+      <w:r>
+        <w:rPr>
+          <w:rStyle w:val="RTiSWDocLiteralText"/>
+        </w:rPr>
+        <w:t>()</w:t>
       </w:r>
       <w:r>
         <w:rPr>
@@ -1225,12 +1420,14 @@
         </w:rPr>
         <w:t xml:space="preserve">the </w:t>
       </w:r>
+      <w:proofErr w:type="spellStart"/>
       <w:r>
         <w:rPr>
           <w:rStyle w:val="RTiSWDocLiteralText"/>
         </w:rPr>
         <w:t>StationID</w:t>
       </w:r>
+      <w:proofErr w:type="spellEnd"/>
       <w:r>
         <w:rPr>
           <w:color w:val="000000" w:themeColor="text1"/>
@@ -1279,73 +1476,133 @@
         <w:rPr>
           <w:rStyle w:val="RTiSWDocLiteralText"/>
         </w:rPr>
-        <w:t># Test table data for For() command tests</w:t>
-      </w:r>
-    </w:p>
-    <w:p>
-      <w:pPr>
-        <w:rPr>
-          <w:rStyle w:val="RTiSWDocLiteralText"/>
-        </w:rPr>
-      </w:pPr>
-      <w:r>
-        <w:rPr>
-          <w:rStyle w:val="RTiSWDocLiteralText"/>
-        </w:rPr>
-        <w:t>"Count","Val","StationID","Basin"</w:t>
-      </w:r>
-    </w:p>
-    <w:p>
-      <w:pPr>
-        <w:rPr>
-          <w:rStyle w:val="RTiSWDocLiteralText"/>
-        </w:rPr>
-      </w:pPr>
-      <w:r>
-        <w:rPr>
-          <w:rStyle w:val="RTiSWDocLiteralText"/>
-        </w:rPr>
-        <w:t>1,1.0,Station1,Basin1</w:t>
-      </w:r>
-    </w:p>
-    <w:p>
-      <w:pPr>
-        <w:rPr>
-          <w:rStyle w:val="RTiSWDocLiteralText"/>
-        </w:rPr>
-      </w:pPr>
-      <w:r>
-        <w:rPr>
-          <w:rStyle w:val="RTiSWDocLiteralText"/>
-        </w:rPr>
-        <w:t>2,2.0,Station2,Basin2</w:t>
-      </w:r>
-    </w:p>
-    <w:p>
-      <w:pPr>
-        <w:rPr>
-          <w:rStyle w:val="RTiSWDocLiteralText"/>
-        </w:rPr>
-      </w:pPr>
-      <w:r>
-        <w:rPr>
-          <w:rStyle w:val="RTiSWDocLiteralText"/>
-        </w:rPr>
-        <w:t>3,3.0,Station3,Basin3</w:t>
-      </w:r>
-    </w:p>
-    <w:p>
-      <w:pPr>
-        <w:rPr>
-          <w:rStyle w:val="RTiSWDocLiteralText"/>
-        </w:rPr>
-      </w:pPr>
-      <w:r>
-        <w:rPr>
-          <w:rStyle w:val="RTiSWDocLiteralText"/>
-        </w:rPr>
-        <w:t>4,4.0,Station4,Basin4</w:t>
-      </w:r>
+        <w:t xml:space="preserve"># Test table data for </w:t>
+      </w:r>
+      <w:proofErr w:type="gramStart"/>
+      <w:r>
+        <w:rPr>
+          <w:rStyle w:val="RTiSWDocLiteralText"/>
+        </w:rPr>
+        <w:t>For(</w:t>
+      </w:r>
+      <w:proofErr w:type="gramEnd"/>
+      <w:r>
+        <w:rPr>
+          <w:rStyle w:val="RTiSWDocLiteralText"/>
+        </w:rPr>
+        <w:t>) command tests</w:t>
+      </w:r>
+    </w:p>
+    <w:p>
+      <w:pPr>
+        <w:rPr>
+          <w:rStyle w:val="RTiSWDocLiteralText"/>
+        </w:rPr>
+      </w:pPr>
+      <w:r>
+        <w:rPr>
+          <w:rStyle w:val="RTiSWDocLiteralText"/>
+        </w:rPr>
+        <w:t>"Count","Val","</w:t>
+      </w:r>
+      <w:proofErr w:type="spellStart"/>
+      <w:r>
+        <w:rPr>
+          <w:rStyle w:val="RTiSWDocLiteralText"/>
+        </w:rPr>
+        <w:t>StationID</w:t>
+      </w:r>
+      <w:proofErr w:type="spellEnd"/>
+      <w:r>
+        <w:rPr>
+          <w:rStyle w:val="RTiSWDocLiteralText"/>
+        </w:rPr>
+        <w:t>","Basin"</w:t>
+      </w:r>
+    </w:p>
+    <w:p>
+      <w:pPr>
+        <w:rPr>
+          <w:rStyle w:val="RTiSWDocLiteralText"/>
+        </w:rPr>
+      </w:pPr>
+      <w:r>
+        <w:rPr>
+          <w:rStyle w:val="RTiSWDocLiteralText"/>
+        </w:rPr>
+        <w:t>1</w:t>
+      </w:r>
+      <w:proofErr w:type="gramStart"/>
+      <w:r>
+        <w:rPr>
+          <w:rStyle w:val="RTiSWDocLiteralText"/>
+        </w:rPr>
+        <w:t>,1.0,Station1,Basin1</w:t>
+      </w:r>
+      <w:proofErr w:type="gramEnd"/>
+    </w:p>
+    <w:p>
+      <w:pPr>
+        <w:rPr>
+          <w:rStyle w:val="RTiSWDocLiteralText"/>
+        </w:rPr>
+      </w:pPr>
+      <w:r>
+        <w:rPr>
+          <w:rStyle w:val="RTiSWDocLiteralText"/>
+        </w:rPr>
+        <w:t>2</w:t>
+      </w:r>
+      <w:proofErr w:type="gramStart"/>
+      <w:r>
+        <w:rPr>
+          <w:rStyle w:val="RTiSWDocLiteralText"/>
+        </w:rPr>
+        <w:t>,2.0,Station2,Basin2</w:t>
+      </w:r>
+      <w:proofErr w:type="gramEnd"/>
+    </w:p>
+    <w:p>
+      <w:pPr>
+        <w:rPr>
+          <w:rStyle w:val="RTiSWDocLiteralText"/>
+        </w:rPr>
+      </w:pPr>
+      <w:r>
+        <w:rPr>
+          <w:rStyle w:val="RTiSWDocLiteralText"/>
+        </w:rPr>
+        <w:t>3</w:t>
+      </w:r>
+      <w:proofErr w:type="gramStart"/>
+      <w:r>
+        <w:rPr>
+          <w:rStyle w:val="RTiSWDocLiteralText"/>
+        </w:rPr>
+        <w:t>,3.0,Station3,Basin3</w:t>
+      </w:r>
+      <w:proofErr w:type="gramEnd"/>
+    </w:p>
+    <w:p>
+      <w:pPr>
+        <w:rPr>
+          <w:rStyle w:val="RTiSWDocLiteralText"/>
+        </w:rPr>
+      </w:pPr>
+      <w:r>
+        <w:rPr>
+          <w:rStyle w:val="RTiSWDocLiteralText"/>
+        </w:rPr>
+        <w:t>4</w:t>
+      </w:r>
+      <w:proofErr w:type="gramStart"/>
+      <w:r>
+        <w:rPr>
+          <w:rStyle w:val="RTiSWDocLiteralText"/>
+        </w:rPr>
+        <w:t>,4.0,Station4,Basin4</w:t>
+      </w:r>
+      <w:proofErr w:type="gramEnd"/>
     </w:p>
     <w:p>
       <w:pPr>
@@ -1378,12 +1635,14 @@
         </w:rPr>
         <w:t xml:space="preserve"> reads the above input table, iterates over the </w:t>
       </w:r>
+      <w:proofErr w:type="spellStart"/>
       <w:r>
         <w:rPr>
           <w:rStyle w:val="RTiSWDocLiteralText"/>
         </w:rPr>
         <w:t>StationID</w:t>
       </w:r>
+      <w:proofErr w:type="spellEnd"/>
       <w:r>
         <w:rPr>
           <w:color w:val="000000" w:themeColor="text1"/>
@@ -1466,56 +1725,138 @@
                 <w:sz w:val="18"/>
                 <w:szCs w:val="18"/>
               </w:rPr>
-              <w:t>For(Name="TestFor",TableID="Table1",TableColumn="StationID")</w:t>
-            </w:r>
-          </w:p>
-          <w:p>
-            <w:pPr>
+              <w:t>For(Name="</w:t>
+            </w:r>
+            <w:proofErr w:type="spellStart"/>
+            <w:r>
               <w:rPr>
                 <w:rStyle w:val="RTiSWDocLiteralText"/>
                 <w:sz w:val="18"/>
                 <w:szCs w:val="18"/>
               </w:rPr>
-            </w:pPr>
+              <w:t>TestFor</w:t>
+            </w:r>
+            <w:proofErr w:type="spellEnd"/>
             <w:r>
               <w:rPr>
                 <w:rStyle w:val="RTiSWDocLiteralText"/>
                 <w:sz w:val="18"/>
                 <w:szCs w:val="18"/>
               </w:rPr>
-              <w:t>WritePropertiesToFile(OutputFile="Results/Test_For_TableString_out.txt",</w:t>
-            </w:r>
-          </w:p>
-          <w:p>
-            <w:pPr>
+              <w:t>",</w:t>
+            </w:r>
+            <w:proofErr w:type="spellStart"/>
+            <w:r>
               <w:rPr>
                 <w:rStyle w:val="RTiSWDocLiteralText"/>
                 <w:sz w:val="18"/>
                 <w:szCs w:val="18"/>
               </w:rPr>
-            </w:pPr>
+              <w:t>TableID</w:t>
+            </w:r>
+            <w:proofErr w:type="spellEnd"/>
             <w:r>
               <w:rPr>
                 <w:rStyle w:val="RTiSWDocLiteralText"/>
                 <w:sz w:val="18"/>
                 <w:szCs w:val="18"/>
               </w:rPr>
-              <w:t xml:space="preserve">    IncludeProperty="TestFor",WriteMode=Append,FileFormat=NameTypeValue)</w:t>
-            </w:r>
-          </w:p>
-          <w:p>
-            <w:pPr>
-              <w:rPr>
-                <w:color w:val="000000" w:themeColor="text1"/>
-              </w:rPr>
-            </w:pPr>
+              <w:t>="Table1",TableColumn="</w:t>
+            </w:r>
+            <w:proofErr w:type="spellStart"/>
             <w:r>
               <w:rPr>
                 <w:rStyle w:val="RTiSWDocLiteralText"/>
                 <w:sz w:val="18"/>
                 <w:szCs w:val="18"/>
               </w:rPr>
-              <w:t>EndFor(Name="TestFor")</w:t>
+              <w:t>StationID</w:t>
+            </w:r>
+            <w:proofErr w:type="spellEnd"/>
+            <w:r>
+              <w:rPr>
+                <w:rStyle w:val="RTiSWDocLiteralText"/>
+                <w:sz w:val="18"/>
+                <w:szCs w:val="18"/>
+              </w:rPr>
+              <w:t>")</w:t>
+            </w:r>
+          </w:p>
+          <w:p>
+            <w:pPr>
+              <w:rPr>
+                <w:rStyle w:val="RTiSWDocLiteralText"/>
+                <w:sz w:val="18"/>
+                <w:szCs w:val="18"/>
+              </w:rPr>
+            </w:pPr>
+            <w:r>
+              <w:rPr>
+                <w:rStyle w:val="RTiSWDocLiteralText"/>
+                <w:sz w:val="18"/>
+                <w:szCs w:val="18"/>
+              </w:rPr>
+              <w:t>WritePropertiesToFile(OutputFile="Results/Test_For_TableString_out.txt",</w:t>
+            </w:r>
+          </w:p>
+          <w:p>
+            <w:pPr>
+              <w:rPr>
+                <w:rStyle w:val="RTiSWDocLiteralText"/>
+                <w:sz w:val="18"/>
+                <w:szCs w:val="18"/>
+              </w:rPr>
+            </w:pPr>
+            <w:r>
+              <w:rPr>
+                <w:rStyle w:val="RTiSWDocLiteralText"/>
+                <w:sz w:val="18"/>
+                <w:szCs w:val="18"/>
+              </w:rPr>
+              <w:t xml:space="preserve">    IncludeProperty="TestFor",WriteMode=Append,FileFormat=NameTypeValue)</w:t>
+            </w:r>
+          </w:p>
+          <w:p>
+            <w:pPr>
+              <w:rPr>
+                <w:color w:val="000000" w:themeColor="text1"/>
+              </w:rPr>
+            </w:pPr>
+            <w:proofErr w:type="spellStart"/>
+            <w:r>
+              <w:rPr>
+                <w:rStyle w:val="RTiSWDocLiteralText"/>
+                <w:sz w:val="18"/>
+                <w:szCs w:val="18"/>
+              </w:rPr>
+              <w:t>EndFor</w:t>
+            </w:r>
+            <w:proofErr w:type="spellEnd"/>
+            <w:r>
+              <w:rPr>
+                <w:rStyle w:val="RTiSWDocLiteralText"/>
+                <w:sz w:val="18"/>
+                <w:szCs w:val="18"/>
+              </w:rPr>
+              <w:t>(Name="</w:t>
+            </w:r>
+            <w:proofErr w:type="spellStart"/>
+            <w:r>
+              <w:rPr>
+                <w:rStyle w:val="RTiSWDocLiteralText"/>
+                <w:sz w:val="18"/>
+                <w:szCs w:val="18"/>
+              </w:rPr>
+              <w:t>TestFor</w:t>
+            </w:r>
+            <w:proofErr w:type="spellEnd"/>
+            <w:r>
+              <w:rPr>
+                <w:rStyle w:val="RTiSWDocLiteralText"/>
+                <w:sz w:val="18"/>
+                <w:szCs w:val="18"/>
+              </w:rPr>
+              <w:t>")</w:t>
             </w:r>
           </w:p>
         </w:tc>
@@ -1560,52 +1901,84 @@
           <w:rStyle w:val="RTiSWDocLiteralText"/>
         </w:rPr>
       </w:pPr>
-      <w:r>
-        <w:rPr>
-          <w:rStyle w:val="RTiSWDocLiteralText"/>
-        </w:rPr>
-        <w:t>TestFor="Station1"</w:t>
-      </w:r>
-    </w:p>
-    <w:p>
-      <w:pPr>
-        <w:rPr>
-          <w:rStyle w:val="RTiSWDocLiteralText"/>
-        </w:rPr>
-      </w:pPr>
-      <w:r>
-        <w:rPr>
-          <w:rStyle w:val="RTiSWDocLiteralText"/>
-        </w:rPr>
-        <w:t>TestFor="Station2"</w:t>
-      </w:r>
-    </w:p>
-    <w:p>
-      <w:pPr>
-        <w:rPr>
-          <w:rStyle w:val="RTiSWDocLiteralText"/>
-        </w:rPr>
-      </w:pPr>
-      <w:r>
-        <w:rPr>
-          <w:rStyle w:val="RTiSWDocLiteralText"/>
-        </w:rPr>
-        <w:t>TestFor="Station3"</w:t>
-      </w:r>
-    </w:p>
-    <w:p>
-      <w:pPr>
-        <w:rPr>
-          <w:rStyle w:val="RTiSWDocLiteralText"/>
-        </w:rPr>
-      </w:pPr>
-      <w:r>
-        <w:rPr>
-          <w:rStyle w:val="RTiSWDocLiteralText"/>
-        </w:rPr>
-        <w:t>TestFor="Station4"</w:t>
-      </w:r>
-      <w:bookmarkEnd w:id="1"/>
+      <w:proofErr w:type="spellStart"/>
+      <w:r>
+        <w:rPr>
+          <w:rStyle w:val="RTiSWDocLiteralText"/>
+        </w:rPr>
+        <w:t>TestFor</w:t>
+      </w:r>
+      <w:proofErr w:type="spellEnd"/>
+      <w:r>
+        <w:rPr>
+          <w:rStyle w:val="RTiSWDocLiteralText"/>
+        </w:rPr>
+        <w:t>="Station1"</w:t>
+      </w:r>
+    </w:p>
+    <w:p>
+      <w:pPr>
+        <w:rPr>
+          <w:rStyle w:val="RTiSWDocLiteralText"/>
+        </w:rPr>
+      </w:pPr>
+      <w:proofErr w:type="spellStart"/>
+      <w:r>
+        <w:rPr>
+          <w:rStyle w:val="RTiSWDocLiteralText"/>
+        </w:rPr>
+        <w:t>TestFor</w:t>
+      </w:r>
+      <w:proofErr w:type="spellEnd"/>
+      <w:r>
+        <w:rPr>
+          <w:rStyle w:val="RTiSWDocLiteralText"/>
+        </w:rPr>
+        <w:t>="Station2"</w:t>
+      </w:r>
+    </w:p>
+    <w:p>
+      <w:pPr>
+        <w:rPr>
+          <w:rStyle w:val="RTiSWDocLiteralText"/>
+        </w:rPr>
+      </w:pPr>
+      <w:proofErr w:type="spellStart"/>
+      <w:r>
+        <w:rPr>
+          <w:rStyle w:val="RTiSWDocLiteralText"/>
+        </w:rPr>
+        <w:t>TestFor</w:t>
+      </w:r>
+      <w:proofErr w:type="spellEnd"/>
+      <w:r>
+        <w:rPr>
+          <w:rStyle w:val="RTiSWDocLiteralText"/>
+        </w:rPr>
+        <w:t>="Station3"</w:t>
+      </w:r>
+    </w:p>
+    <w:p>
+      <w:pPr>
+        <w:rPr>
+          <w:rStyle w:val="RTiSWDocLiteralText"/>
+        </w:rPr>
+      </w:pPr>
+      <w:proofErr w:type="spellStart"/>
+      <w:r>
+        <w:rPr>
+          <w:rStyle w:val="RTiSWDocLiteralText"/>
+        </w:rPr>
+        <w:t>TestFor</w:t>
+      </w:r>
+      <w:proofErr w:type="spellEnd"/>
+      <w:r>
+        <w:rPr>
+          <w:rStyle w:val="RTiSWDocLiteralText"/>
+        </w:rPr>
+        <w:t>="Station4"</w:t>
+      </w:r>
+      <w:bookmarkEnd w:id="0"/>
     </w:p>
     <w:p>
       <w:pPr>
@@ -1730,11 +2103,16 @@
     <w:r>
       <w:t xml:space="preserve"> </w:t>
     </w:r>
+    <w:proofErr w:type="gramStart"/>
     <w:r>
       <w:t>For</w:t>
     </w:r>
     <w:r>
-      <w:t xml:space="preserve">() - </w:t>
+      <w:t>(</w:t>
+    </w:r>
+    <w:proofErr w:type="gramEnd"/>
+    <w:r>
+      <w:t xml:space="preserve">) - </w:t>
     </w:r>
     <w:r>
       <w:fldChar w:fldCharType="begin"/>
@@ -1771,11 +2149,16 @@
       <w:tab/>
       <w:t xml:space="preserve">Command Reference – </w:t>
     </w:r>
+    <w:proofErr w:type="gramStart"/>
     <w:r>
       <w:t>For</w:t>
     </w:r>
     <w:r>
-      <w:t xml:space="preserve">() - </w:t>
+      <w:t>(</w:t>
+    </w:r>
+    <w:proofErr w:type="gramEnd"/>
+    <w:r>
+      <w:t xml:space="preserve">) - </w:t>
     </w:r>
     <w:r>
       <w:fldChar w:fldCharType="begin"/>
@@ -1812,11 +2195,16 @@
       <w:tab/>
       <w:t>Command Reference –</w:t>
     </w:r>
+    <w:proofErr w:type="gramStart"/>
     <w:r>
       <w:t>For</w:t>
     </w:r>
     <w:r>
-      <w:t xml:space="preserve">() - </w:t>
+      <w:t>(</w:t>
+    </w:r>
+    <w:proofErr w:type="gramEnd"/>
+    <w:r>
+      <w:t xml:space="preserve">) - </w:t>
     </w:r>
     <w:r>
       <w:fldChar w:fldCharType="begin"/>
@@ -1865,18 +2253,30 @@
     <w:pPr>
       <w:pStyle w:val="RTiSWDocHeader"/>
     </w:pPr>
+    <w:proofErr w:type="gramStart"/>
     <w:r>
       <w:t>For</w:t>
     </w:r>
     <w:r>
-      <w:t>() Command</w:t>
+      <w:t>(</w:t>
+    </w:r>
+    <w:proofErr w:type="gramEnd"/>
+    <w:r>
+      <w:t>) Command</w:t>
     </w:r>
     <w:r>
       <w:tab/>
     </w:r>
     <w:r>
       <w:tab/>
-      <w:t>TSTool Documentation</w:t>
+    </w:r>
+    <w:proofErr w:type="spellStart"/>
+    <w:r>
+      <w:t>TSTool</w:t>
+    </w:r>
+    <w:proofErr w:type="spellEnd"/>
+    <w:r>
+      <w:t xml:space="preserve"> Documentation</w:t>
     </w:r>
   </w:p>
 </w:hdr>
@@ -1888,11 +2288,16 @@
     <w:pPr>
       <w:pStyle w:val="RTiSWDocHeader"/>
     </w:pPr>
+    <w:proofErr w:type="spellStart"/>
     <w:r>
       <w:t>T</w:t>
     </w:r>
     <w:r>
-      <w:t>STool D</w:t>
+      <w:t>STool</w:t>
+    </w:r>
+    <w:proofErr w:type="spellEnd"/>
+    <w:r>
+      <w:t xml:space="preserve"> D</w:t>
     </w:r>
     <w:r>
       <w:t>ocumentation</w:t>
@@ -1903,11 +2308,16 @@
     <w:r>
       <w:tab/>
     </w:r>
+    <w:proofErr w:type="gramStart"/>
     <w:r>
       <w:t>For</w:t>
     </w:r>
     <w:r>
-      <w:t>() Command</w:t>
+      <w:t>(</w:t>
+    </w:r>
+    <w:proofErr w:type="gramEnd"/>
+    <w:r>
+      <w:t>) Command</w:t>
     </w:r>
   </w:p>
 </w:hdr>

</xml_diff>

<commit_message>
Update documenation for new Network features.
</commit_message>
<xml_diff>
--- a/doc/UserManual/Word/60_Command_For.docx
+++ b/doc/UserManual/Word/60_Command_For.docx
@@ -47,46 +47,46 @@
         <w:t>1</w:t>
       </w:r>
       <w:r>
+        <w:t>2</w:t>
+      </w:r>
+      <w:r>
+        <w:t>.</w:t>
+      </w:r>
+      <w:r>
+        <w:t>0</w:t>
+      </w:r>
+      <w:r>
+        <w:t>3</w:t>
+      </w:r>
+      <w:r>
+        <w:t>.0</w:t>
+      </w:r>
+      <w:r>
+        <w:t>0</w:t>
+      </w:r>
+      <w:r>
+        <w:t>, 20</w:t>
+      </w:r>
+      <w:r>
         <w:t>1</w:t>
       </w:r>
       <w:r>
-        <w:t>.</w:t>
-      </w:r>
-      <w:r>
-        <w:t>1</w:t>
+        <w:t>6</w:t>
+      </w:r>
+      <w:r>
+        <w:t>-</w:t>
       </w:r>
       <w:r>
         <w:t>0</w:t>
       </w:r>
       <w:r>
-        <w:t>.0</w:t>
-      </w:r>
-      <w:r>
-        <w:t>0</w:t>
-      </w:r>
-      <w:r>
-        <w:t>, 20</w:t>
-      </w:r>
-      <w:r>
-        <w:t>1</w:t>
-      </w:r>
-      <w:r>
         <w:t>6</w:t>
       </w:r>
       <w:r>
         <w:t>-</w:t>
       </w:r>
       <w:r>
-        <w:t>0</w:t>
-      </w:r>
-      <w:r>
-        <w:t>4</w:t>
-      </w:r>
-      <w:r>
-        <w:t>-</w:t>
-      </w:r>
-      <w:r>
-        <w:t>09</w:t>
+        <w:t>28</w:t>
       </w:r>
     </w:p>
     <w:p/>
@@ -980,6 +980,18 @@
             <w:r>
               <w:t>Starting value when a sequence is specified for iteration, an integer or floating-point number (with decimal).</w:t>
             </w:r>
+            <w:r>
+              <w:t xml:space="preserve">  Can be specified with </w:t>
+            </w:r>
+            <w:r>
+              <w:rPr>
+                <w:rStyle w:val="RTiSWDocLiteralText"/>
+              </w:rPr>
+              <w:t>${Property}</w:t>
+            </w:r>
+            <w:r>
+              <w:t>.</w:t>
+            </w:r>
           </w:p>
         </w:tc>
         <w:tc>
@@ -1025,6 +1037,21 @@
             <w:r>
               <w:t>Ending value for sequence.</w:t>
             </w:r>
+            <w:r>
+              <w:t xml:space="preserve">  </w:t>
+            </w:r>
+            <w:r>
+              <w:t xml:space="preserve">Can be specified with </w:t>
+            </w:r>
+            <w:r>
+              <w:rPr>
+                <w:rStyle w:val="RTiSWDocLiteralText"/>
+              </w:rPr>
+              <w:t>${Property}</w:t>
+            </w:r>
+            <w:r>
+              <w:t>.</w:t>
+            </w:r>
           </w:p>
         </w:tc>
         <w:tc>
@@ -1057,6 +1084,7 @@
               <w:rPr>
                 <w:rStyle w:val="RTiSWDocLiteralText"/>
               </w:rPr>
+              <w:lastRenderedPageBreak/>
               <w:t>SequenceIncrement</w:t>
             </w:r>
             <w:proofErr w:type="spellEnd"/>
@@ -1068,7 +1096,12 @@
           </w:tcPr>
           <w:p>
             <w:r>
-              <w:t>Increment for sequence iterator.</w:t>
+              <w:t>Increment for sequence itera</w:t>
+            </w:r>
+            <w:bookmarkStart w:id="1" w:name="_GoBack"/>
+            <w:bookmarkEnd w:id="1"/>
+            <w:r>
+              <w:t>tor.</w:t>
             </w:r>
           </w:p>
         </w:tc>
@@ -1114,7 +1147,6 @@
               <w:rPr>
                 <w:rStyle w:val="RTiSWDocLiteralText"/>
               </w:rPr>
-              <w:lastRenderedPageBreak/>
               <w:t>TableID</w:t>
             </w:r>
             <w:proofErr w:type="spellEnd"/>
@@ -1294,15 +1326,7 @@
           </w:tcPr>
           <w:p>
             <w:r>
-              <w:t xml:space="preserve">None – </w:t>
-            </w:r>
-            <w:r>
-              <w:t xml:space="preserve">only the </w:t>
-            </w:r>
-            <w:bookmarkStart w:id="1" w:name="_GoBack"/>
-            <w:bookmarkEnd w:id="1"/>
-            <w:r>
-              <w:t xml:space="preserve">iterator column value will be set as a property using </w:t>
+              <w:t xml:space="preserve">None – only the iterator column value will be set as a property using </w:t>
             </w:r>
             <w:proofErr w:type="spellStart"/>
             <w:r>

</xml_diff>